<commit_message>
meg a diagram kell
</commit_message>
<xml_diff>
--- a/java házi.docx
+++ b/java házi.docx
@@ -1,18 +1,7 @@
 
 <file path=word/document.xml><?xml version="1.0" encoding="utf-8"?>
-<w:document xmlns:wpc="http://schemas.microsoft.com/office/word/2010/wordprocessingCanvas" xmlns:cx="http://schemas.microsoft.com/office/drawing/2014/chartex" xmlns:mc="http://schemas.openxmlformats.org/markup-compatibility/2006" xmlns:o="urn:schemas-microsoft-com:office:office" xmlns:r="http://schemas.openxmlformats.org/officeDocument/2006/relationships" xmlns:m="http://schemas.openxmlformats.org/officeDocument/2006/math" xmlns:v="urn:schemas-microsoft-com:vml" xmlns:wp14="http://schemas.microsoft.com/office/word/2010/wordprocessingDrawing" xmlns:wp="http://schemas.openxmlformats.org/drawingml/2006/wordprocessingDrawing" xmlns:w10="urn:schemas-microsoft-com:office:word" xmlns:w="http://schemas.openxmlformats.org/wordprocessingml/2006/main" xmlns:w14="http://schemas.microsoft.com/office/word/2010/wordml" xmlns:w15="http://schemas.microsoft.com/office/word/2012/wordml" xmlns:w16se="http://schemas.microsoft.com/office/word/2015/wordml/symex" xmlns:wpg="http://schemas.microsoft.com/office/word/2010/wordprocessingGroup" xmlns:wpi="http://schemas.microsoft.com/office/word/2010/wordprocessingInk" xmlns:wne="http://schemas.microsoft.com/office/word/2006/wordml" xmlns:wps="http://schemas.microsoft.com/office/word/2010/wordprocessingShape" mc:Ignorable="w14 w15 w16se wp14">
+<w:document xmlns:wpc="http://schemas.microsoft.com/office/word/2010/wordprocessingCanvas" xmlns:mc="http://schemas.openxmlformats.org/markup-compatibility/2006" xmlns:o="urn:schemas-microsoft-com:office:office" xmlns:r="http://schemas.openxmlformats.org/officeDocument/2006/relationships" xmlns:m="http://schemas.openxmlformats.org/officeDocument/2006/math" xmlns:v="urn:schemas-microsoft-com:vml" xmlns:wp14="http://schemas.microsoft.com/office/word/2010/wordprocessingDrawing" xmlns:wp="http://schemas.openxmlformats.org/drawingml/2006/wordprocessingDrawing" xmlns:w10="urn:schemas-microsoft-com:office:word" xmlns:w="http://schemas.openxmlformats.org/wordprocessingml/2006/main" xmlns:w14="http://schemas.microsoft.com/office/word/2010/wordml" xmlns:w15="http://schemas.microsoft.com/office/word/2012/wordml" xmlns:wpg="http://schemas.microsoft.com/office/word/2010/wordprocessingGroup" xmlns:wpi="http://schemas.microsoft.com/office/word/2010/wordprocessingInk" xmlns:wne="http://schemas.microsoft.com/office/word/2006/wordml" xmlns:wps="http://schemas.microsoft.com/office/word/2010/wordprocessingShape" mc:Ignorable="w14 w15 wp14">
   <w:body>
-    <w:p>
-      <w:pPr>
-        <w:jc w:val="center"/>
-        <w:rPr>
-          <w:rFonts w:ascii="Times New Roman" w:hAnsi="Times New Roman" w:cs="Times New Roman"/>
-          <w:i/>
-          <w:sz w:val="28"/>
-          <w:lang w:val="hu-HU"/>
-        </w:rPr>
-      </w:pPr>
-    </w:p>
     <w:p>
       <w:pPr>
         <w:jc w:val="center"/>
@@ -239,14 +228,12 @@
           <w:lang w:val="hu-HU"/>
         </w:rPr>
       </w:pPr>
-      <w:proofErr w:type="gramStart"/>
       <w:r>
         <w:rPr>
           <w:lang w:val="hu-HU"/>
         </w:rPr>
         <w:t>Specifikáció</w:t>
       </w:r>
-      <w:proofErr w:type="gramEnd"/>
     </w:p>
     <w:p>
       <w:pPr>
@@ -279,43 +266,7 @@
           <w:sz w:val="24"/>
           <w:lang w:val="hu-HU"/>
         </w:rPr>
-        <w:t xml:space="preserve">szerver és </w:t>
-      </w:r>
-      <w:proofErr w:type="gramStart"/>
-      <w:r>
-        <w:rPr>
-          <w:rFonts w:ascii="Times New Roman" w:hAnsi="Times New Roman" w:cs="Times New Roman"/>
-          <w:sz w:val="24"/>
-          <w:lang w:val="hu-HU"/>
-        </w:rPr>
-        <w:t>kliens</w:t>
-      </w:r>
-      <w:proofErr w:type="gramEnd"/>
-      <w:r>
-        <w:rPr>
-          <w:rFonts w:ascii="Times New Roman" w:hAnsi="Times New Roman" w:cs="Times New Roman"/>
-          <w:sz w:val="24"/>
-          <w:lang w:val="hu-HU"/>
-        </w:rPr>
-        <w:t xml:space="preserve"> módok között. Szerver módban várakozik egy másik játékos csatlakozására, </w:t>
-      </w:r>
-      <w:proofErr w:type="gramStart"/>
-      <w:r>
-        <w:rPr>
-          <w:rFonts w:ascii="Times New Roman" w:hAnsi="Times New Roman" w:cs="Times New Roman"/>
-          <w:sz w:val="24"/>
-          <w:lang w:val="hu-HU"/>
-        </w:rPr>
-        <w:t>kliens</w:t>
-      </w:r>
-      <w:proofErr w:type="gramEnd"/>
-      <w:r>
-        <w:rPr>
-          <w:rFonts w:ascii="Times New Roman" w:hAnsi="Times New Roman" w:cs="Times New Roman"/>
-          <w:sz w:val="24"/>
-          <w:lang w:val="hu-HU"/>
-        </w:rPr>
-        <w:t xml:space="preserve"> módban pedig csatlakozni tud </w:t>
+        <w:t xml:space="preserve">szerver és kliens módok között. Szerver módban várakozik egy másik játékos csatlakozására, kliens módban pedig csatlakozni tud </w:t>
       </w:r>
       <w:r>
         <w:rPr>
@@ -436,16 +387,16 @@
           <w:sz w:val="24"/>
           <w:lang w:val="hu-HU"/>
         </w:rPr>
-        <w:t>pace</w:t>
-      </w:r>
-      <w:proofErr w:type="spellEnd"/>
-      <w:r>
-        <w:rPr>
-          <w:rFonts w:ascii="Times New Roman" w:hAnsi="Times New Roman" w:cs="Times New Roman"/>
-          <w:sz w:val="24"/>
-          <w:lang w:val="hu-HU"/>
-        </w:rPr>
-        <w:t>-el rögtön ledobni</w:t>
+        <w:t>pace-el</w:t>
+      </w:r>
+      <w:proofErr w:type="spellEnd"/>
+      <w:r>
+        <w:rPr>
+          <w:rFonts w:ascii="Times New Roman" w:hAnsi="Times New Roman" w:cs="Times New Roman"/>
+          <w:sz w:val="24"/>
+          <w:lang w:val="hu-HU"/>
+        </w:rPr>
+        <w:t xml:space="preserve"> rögtön ledobni</w:t>
       </w:r>
       <w:r>
         <w:rPr>
@@ -559,24 +510,24 @@
           <w:sz w:val="24"/>
           <w:lang w:val="hu-HU"/>
         </w:rPr>
-        <w:t xml:space="preserve"> Y</w:t>
-      </w:r>
-      <w:r>
-        <w:rPr>
-          <w:rFonts w:ascii="Times New Roman" w:hAnsi="Times New Roman" w:cs="Times New Roman"/>
-          <w:sz w:val="24"/>
-          <w:lang w:val="hu-HU"/>
-        </w:rPr>
-        <w:t>-</w:t>
-      </w:r>
-      <w:proofErr w:type="spellStart"/>
-      <w:r>
-        <w:rPr>
-          <w:rFonts w:ascii="Times New Roman" w:hAnsi="Times New Roman" w:cs="Times New Roman"/>
-          <w:sz w:val="24"/>
-          <w:lang w:val="hu-HU"/>
-        </w:rPr>
-        <w:t>al</w:t>
+        <w:t xml:space="preserve"> </w:t>
+      </w:r>
+      <w:proofErr w:type="spellStart"/>
+      <w:r>
+        <w:rPr>
+          <w:rFonts w:ascii="Times New Roman" w:hAnsi="Times New Roman" w:cs="Times New Roman"/>
+          <w:sz w:val="24"/>
+          <w:lang w:val="hu-HU"/>
+        </w:rPr>
+        <w:t>Y</w:t>
+      </w:r>
+      <w:r>
+        <w:rPr>
+          <w:rFonts w:ascii="Times New Roman" w:hAnsi="Times New Roman" w:cs="Times New Roman"/>
+          <w:sz w:val="24"/>
+          <w:lang w:val="hu-HU"/>
+        </w:rPr>
+        <w:t>-al</w:t>
       </w:r>
       <w:proofErr w:type="spellEnd"/>
       <w:r>
@@ -601,25 +552,7 @@
           <w:sz w:val="24"/>
           <w:lang w:val="hu-HU"/>
         </w:rPr>
-        <w:t xml:space="preserve">Az adott elem magától is folyamatosan „esik lefelé”, ennek sebessége a játék </w:t>
-      </w:r>
-      <w:proofErr w:type="spellStart"/>
-      <w:r>
-        <w:rPr>
-          <w:rFonts w:ascii="Times New Roman" w:hAnsi="Times New Roman" w:cs="Times New Roman"/>
-          <w:sz w:val="24"/>
-          <w:lang w:val="hu-HU"/>
-        </w:rPr>
-        <w:t>előrehaladtával</w:t>
-      </w:r>
-      <w:proofErr w:type="spellEnd"/>
-      <w:r>
-        <w:rPr>
-          <w:rFonts w:ascii="Times New Roman" w:hAnsi="Times New Roman" w:cs="Times New Roman"/>
-          <w:sz w:val="24"/>
-          <w:lang w:val="hu-HU"/>
-        </w:rPr>
-        <w:t xml:space="preserve"> az elért pontszám alapján fokozatosan nő. Ha egy elem leért a játéktér aljára, egy új j</w:t>
+        <w:t>Az adott elem magától is folyamatosan „esik lefelé”, ennek sebessége a játék előrehaladtával az elért pontszám alapján fokozatosan nő. Ha egy elem leért a játéktér aljára, egy új j</w:t>
       </w:r>
       <w:r>
         <w:rPr>
@@ -969,7 +902,7 @@
       <w:r>
         <w:rPr>
           <w:noProof/>
-          <w:lang w:val="hu-HU"/>
+          <w:lang w:val="hu-HU" w:eastAsia="hu-HU"/>
         </w:rPr>
         <w:drawing>
           <wp:inline distT="0" distB="0" distL="0" distR="0" wp14:anchorId="6B346378" wp14:editId="7699C9DF">
@@ -1010,12 +943,19 @@
     </w:p>
     <w:p>
       <w:pPr>
-        <w:rPr>
-          <w:lang w:val="hu-HU"/>
-        </w:rPr>
-      </w:pPr>
-      <w:r>
-        <w:rPr>
+        <w:jc w:val="both"/>
+        <w:rPr>
+          <w:rFonts w:ascii="Times New Roman" w:hAnsi="Times New Roman" w:cs="Times New Roman"/>
+          <w:sz w:val="24"/>
+          <w:szCs w:val="24"/>
+          <w:lang w:val="hu-HU"/>
+        </w:rPr>
+      </w:pPr>
+      <w:r>
+        <w:rPr>
+          <w:rFonts w:ascii="Times New Roman" w:hAnsi="Times New Roman" w:cs="Times New Roman"/>
+          <w:sz w:val="24"/>
+          <w:szCs w:val="24"/>
           <w:lang w:val="hu-HU"/>
         </w:rPr>
         <w:t xml:space="preserve">Az </w:t>
@@ -1023,6 +963,9 @@
       <w:proofErr w:type="spellStart"/>
       <w:r>
         <w:rPr>
+          <w:rFonts w:ascii="Times New Roman" w:hAnsi="Times New Roman" w:cs="Times New Roman"/>
+          <w:sz w:val="24"/>
+          <w:szCs w:val="24"/>
           <w:lang w:val="hu-HU"/>
         </w:rPr>
         <w:t>engine</w:t>
@@ -1030,6 +973,9 @@
       <w:proofErr w:type="spellEnd"/>
       <w:r>
         <w:rPr>
+          <w:rFonts w:ascii="Times New Roman" w:hAnsi="Times New Roman" w:cs="Times New Roman"/>
+          <w:sz w:val="24"/>
+          <w:szCs w:val="24"/>
           <w:lang w:val="hu-HU"/>
         </w:rPr>
         <w:t xml:space="preserve"> </w:t>
@@ -1037,6 +983,9 @@
       <w:proofErr w:type="spellStart"/>
       <w:r>
         <w:rPr>
+          <w:rFonts w:ascii="Times New Roman" w:hAnsi="Times New Roman" w:cs="Times New Roman"/>
+          <w:sz w:val="24"/>
+          <w:szCs w:val="24"/>
           <w:lang w:val="hu-HU"/>
         </w:rPr>
         <w:t>pacakage-ben</w:t>
@@ -1044,6 +993,9 @@
       <w:proofErr w:type="spellEnd"/>
       <w:r>
         <w:rPr>
+          <w:rFonts w:ascii="Times New Roman" w:hAnsi="Times New Roman" w:cs="Times New Roman"/>
+          <w:sz w:val="24"/>
+          <w:szCs w:val="24"/>
           <w:lang w:val="hu-HU"/>
         </w:rPr>
         <w:t xml:space="preserve"> találhatóak a játékmotort megvalósító osztályok. A </w:t>
@@ -1051,6 +1003,9 @@
       <w:proofErr w:type="spellStart"/>
       <w:r>
         <w:rPr>
+          <w:rFonts w:ascii="Times New Roman" w:hAnsi="Times New Roman" w:cs="Times New Roman"/>
+          <w:sz w:val="24"/>
+          <w:szCs w:val="24"/>
           <w:lang w:val="hu-HU"/>
         </w:rPr>
         <w:t>Field</w:t>
@@ -1058,41 +1013,19 @@
       <w:proofErr w:type="spellEnd"/>
       <w:r>
         <w:rPr>
-          <w:lang w:val="hu-HU"/>
-        </w:rPr>
-        <w:t xml:space="preserve"> osztályt </w:t>
-      </w:r>
-      <w:proofErr w:type="spellStart"/>
-      <w:r>
-        <w:rPr>
-          <w:lang w:val="hu-HU"/>
-        </w:rPr>
-        <w:t>példányosítva</w:t>
-      </w:r>
-      <w:proofErr w:type="spellEnd"/>
-      <w:r>
-        <w:rPr>
-          <w:lang w:val="hu-HU"/>
-        </w:rPr>
-        <w:t xml:space="preserve"> lehet játékteret létrehozni, majd annak publikus tagfüggvényeit kell hívni a játékmechanika megfelelő vezérléséhez. A </w:t>
-      </w:r>
-      <w:proofErr w:type="spellStart"/>
-      <w:r>
-        <w:rPr>
-          <w:lang w:val="hu-HU"/>
-        </w:rPr>
-        <w:t>példányosításkor</w:t>
-      </w:r>
-      <w:proofErr w:type="spellEnd"/>
-      <w:r>
-        <w:rPr>
-          <w:lang w:val="hu-HU"/>
-        </w:rPr>
-        <w:t xml:space="preserve"> a konstruktor </w:t>
-      </w:r>
-      <w:proofErr w:type="spellStart"/>
-      <w:r>
-        <w:rPr>
+          <w:rFonts w:ascii="Times New Roman" w:hAnsi="Times New Roman" w:cs="Times New Roman"/>
+          <w:sz w:val="24"/>
+          <w:szCs w:val="24"/>
+          <w:lang w:val="hu-HU"/>
+        </w:rPr>
+        <w:t xml:space="preserve"> osztályt példányosítva lehet játékteret létrehozni, majd annak publikus tagfüggvényeit kell hívni a játékmechanika megfelelő vezérléséhez. A példányosításkor a konstruktor </w:t>
+      </w:r>
+      <w:proofErr w:type="spellStart"/>
+      <w:r>
+        <w:rPr>
+          <w:rFonts w:ascii="Times New Roman" w:hAnsi="Times New Roman" w:cs="Times New Roman"/>
+          <w:sz w:val="24"/>
+          <w:szCs w:val="24"/>
           <w:lang w:val="hu-HU"/>
         </w:rPr>
         <w:t>argomentumában</w:t>
@@ -1100,6 +1033,9 @@
       <w:proofErr w:type="spellEnd"/>
       <w:r>
         <w:rPr>
+          <w:rFonts w:ascii="Times New Roman" w:hAnsi="Times New Roman" w:cs="Times New Roman"/>
+          <w:sz w:val="24"/>
+          <w:szCs w:val="24"/>
           <w:lang w:val="hu-HU"/>
         </w:rPr>
         <w:t xml:space="preserve"> meg kell adni az elemeket generáló randomgenerátor integer </w:t>
@@ -1107,6 +1043,9 @@
       <w:proofErr w:type="spellStart"/>
       <w:r>
         <w:rPr>
+          <w:rFonts w:ascii="Times New Roman" w:hAnsi="Times New Roman" w:cs="Times New Roman"/>
+          <w:sz w:val="24"/>
+          <w:szCs w:val="24"/>
           <w:lang w:val="hu-HU"/>
         </w:rPr>
         <w:t>seed</w:t>
@@ -1114,85 +1053,101 @@
       <w:proofErr w:type="spellEnd"/>
       <w:r>
         <w:rPr>
-          <w:lang w:val="hu-HU"/>
-        </w:rPr>
-        <w:t xml:space="preserve"> értékét. Erre azért van szükség, hogy mind a szerver mind a </w:t>
+          <w:rFonts w:ascii="Times New Roman" w:hAnsi="Times New Roman" w:cs="Times New Roman"/>
+          <w:sz w:val="24"/>
+          <w:szCs w:val="24"/>
+          <w:lang w:val="hu-HU"/>
+        </w:rPr>
+        <w:t xml:space="preserve"> értékét. Erre azért van szükség, hogy mind a szerver mind a kliens azonos elemeket generáljon, de az elemek mégis véletlenszerűek legyenek. A </w:t>
+      </w:r>
+      <w:proofErr w:type="spellStart"/>
+      <w:r>
+        <w:rPr>
+          <w:rFonts w:ascii="Times New Roman" w:hAnsi="Times New Roman" w:cs="Times New Roman"/>
+          <w:sz w:val="24"/>
+          <w:szCs w:val="24"/>
+          <w:lang w:val="hu-HU"/>
+        </w:rPr>
+        <w:t>Field</w:t>
       </w:r>
       <w:proofErr w:type="gramStart"/>
       <w:r>
         <w:rPr>
-          <w:lang w:val="hu-HU"/>
-        </w:rPr>
-        <w:t>kliens</w:t>
-      </w:r>
+          <w:rFonts w:ascii="Times New Roman" w:hAnsi="Times New Roman" w:cs="Times New Roman"/>
+          <w:sz w:val="24"/>
+          <w:szCs w:val="24"/>
+          <w:lang w:val="hu-HU"/>
+        </w:rPr>
+        <w:t>.WIDTH</w:t>
+      </w:r>
+      <w:proofErr w:type="spellEnd"/>
       <w:proofErr w:type="gramEnd"/>
       <w:r>
         <w:rPr>
-          <w:lang w:val="hu-HU"/>
-        </w:rPr>
-        <w:t xml:space="preserve"> azonos elemeket generáljon, de az elemek mégis véletlenszerűek legyenek. A </w:t>
-      </w:r>
-      <w:proofErr w:type="spellStart"/>
-      <w:r>
-        <w:rPr>
-          <w:lang w:val="hu-HU"/>
-        </w:rPr>
-        <w:t>Field</w:t>
+          <w:rFonts w:ascii="Times New Roman" w:hAnsi="Times New Roman" w:cs="Times New Roman"/>
+          <w:sz w:val="24"/>
+          <w:szCs w:val="24"/>
+          <w:lang w:val="hu-HU"/>
+        </w:rPr>
+        <w:t xml:space="preserve"> és </w:t>
+      </w:r>
+      <w:proofErr w:type="spellStart"/>
+      <w:r>
+        <w:rPr>
+          <w:rFonts w:ascii="Times New Roman" w:hAnsi="Times New Roman" w:cs="Times New Roman"/>
+          <w:sz w:val="24"/>
+          <w:szCs w:val="24"/>
+          <w:lang w:val="hu-HU"/>
+        </w:rPr>
+        <w:t>Field.HEIGHT</w:t>
+      </w:r>
+      <w:proofErr w:type="spellEnd"/>
+      <w:r>
+        <w:rPr>
+          <w:rFonts w:ascii="Times New Roman" w:hAnsi="Times New Roman" w:cs="Times New Roman"/>
+          <w:sz w:val="24"/>
+          <w:szCs w:val="24"/>
+          <w:lang w:val="hu-HU"/>
+        </w:rPr>
+        <w:t xml:space="preserve"> tartalmazzák a játéktér méretét.</w:t>
+      </w:r>
+    </w:p>
+    <w:p>
+      <w:pPr>
+        <w:rPr>
+          <w:rFonts w:ascii="Times New Roman" w:hAnsi="Times New Roman" w:cs="Times New Roman"/>
+          <w:sz w:val="24"/>
+          <w:szCs w:val="24"/>
+          <w:lang w:val="hu-HU"/>
+        </w:rPr>
+      </w:pPr>
+      <w:proofErr w:type="spellStart"/>
+      <w:r>
+        <w:rPr>
+          <w:rFonts w:ascii="Times New Roman" w:hAnsi="Times New Roman" w:cs="Times New Roman"/>
+          <w:sz w:val="24"/>
+          <w:szCs w:val="24"/>
+          <w:lang w:val="hu-HU"/>
+        </w:rPr>
+        <w:t>package</w:t>
       </w:r>
       <w:proofErr w:type="gramStart"/>
       <w:r>
         <w:rPr>
-          <w:lang w:val="hu-HU"/>
-        </w:rPr>
-        <w:t>.WIDTH</w:t>
+          <w:rFonts w:ascii="Times New Roman" w:hAnsi="Times New Roman" w:cs="Times New Roman"/>
+          <w:sz w:val="24"/>
+          <w:szCs w:val="24"/>
+          <w:lang w:val="hu-HU"/>
+        </w:rPr>
+        <w:t>.Field</w:t>
       </w:r>
       <w:proofErr w:type="spellEnd"/>
       <w:proofErr w:type="gramEnd"/>
       <w:r>
         <w:rPr>
-          <w:lang w:val="hu-HU"/>
-        </w:rPr>
-        <w:t xml:space="preserve"> és </w:t>
-      </w:r>
-      <w:proofErr w:type="spellStart"/>
-      <w:r>
-        <w:rPr>
-          <w:lang w:val="hu-HU"/>
-        </w:rPr>
-        <w:t>Field.HEIGHT</w:t>
-      </w:r>
-      <w:proofErr w:type="spellEnd"/>
-      <w:r>
-        <w:rPr>
-          <w:lang w:val="hu-HU"/>
-        </w:rPr>
-        <w:t xml:space="preserve"> tartalmazzák a játéktér méretét.</w:t>
-      </w:r>
-    </w:p>
-    <w:p>
-      <w:pPr>
-        <w:rPr>
-          <w:lang w:val="hu-HU"/>
-        </w:rPr>
-      </w:pPr>
-      <w:proofErr w:type="spellStart"/>
-      <w:r>
-        <w:rPr>
-          <w:lang w:val="hu-HU"/>
-        </w:rPr>
-        <w:t>package</w:t>
-      </w:r>
-      <w:proofErr w:type="gramStart"/>
-      <w:r>
-        <w:rPr>
-          <w:lang w:val="hu-HU"/>
-        </w:rPr>
-        <w:t>.Field</w:t>
-      </w:r>
-      <w:proofErr w:type="spellEnd"/>
-      <w:proofErr w:type="gramEnd"/>
-      <w:r>
-        <w:rPr>
+          <w:rFonts w:ascii="Times New Roman" w:hAnsi="Times New Roman" w:cs="Times New Roman"/>
+          <w:sz w:val="24"/>
+          <w:szCs w:val="24"/>
           <w:lang w:val="hu-HU"/>
         </w:rPr>
         <w:t xml:space="preserve"> publikus tagfüggvényei:</w:t>
@@ -1206,12 +1161,19 @@
           <w:numId w:val="3"/>
         </w:numPr>
         <w:rPr>
-          <w:lang w:val="hu-HU"/>
-        </w:rPr>
-      </w:pPr>
-      <w:proofErr w:type="spellStart"/>
-      <w:r>
-        <w:rPr>
+          <w:rFonts w:ascii="Times New Roman" w:hAnsi="Times New Roman" w:cs="Times New Roman"/>
+          <w:sz w:val="24"/>
+          <w:szCs w:val="24"/>
+          <w:lang w:val="hu-HU"/>
+        </w:rPr>
+      </w:pPr>
+      <w:proofErr w:type="spellStart"/>
+      <w:proofErr w:type="gramStart"/>
+      <w:r>
+        <w:rPr>
+          <w:rFonts w:ascii="Times New Roman" w:hAnsi="Times New Roman" w:cs="Times New Roman"/>
+          <w:sz w:val="24"/>
+          <w:szCs w:val="24"/>
           <w:lang w:val="hu-HU"/>
         </w:rPr>
         <w:t>setDropTime</w:t>
@@ -1219,41 +1181,29 @@
       <w:proofErr w:type="spellEnd"/>
       <w:r>
         <w:rPr>
-          <w:lang w:val="hu-HU"/>
-        </w:rPr>
-        <w:t xml:space="preserve">(int t): Az elemek </w:t>
-      </w:r>
-      <w:proofErr w:type="gramStart"/>
-      <w:r>
-        <w:rPr>
-          <w:lang w:val="hu-HU"/>
-        </w:rPr>
-        <w:t>automatikus</w:t>
+          <w:rFonts w:ascii="Times New Roman" w:hAnsi="Times New Roman" w:cs="Times New Roman"/>
+          <w:sz w:val="24"/>
+          <w:szCs w:val="24"/>
+          <w:lang w:val="hu-HU"/>
+        </w:rPr>
+        <w:t>(</w:t>
       </w:r>
       <w:proofErr w:type="gramEnd"/>
       <w:r>
         <w:rPr>
-          <w:lang w:val="hu-HU"/>
-        </w:rPr>
-        <w:t xml:space="preserve"> esésének </w:t>
-      </w:r>
-      <w:proofErr w:type="spellStart"/>
-      <w:r>
-        <w:rPr>
-          <w:lang w:val="hu-HU"/>
-        </w:rPr>
-        <w:t>periódusideje</w:t>
-      </w:r>
-      <w:proofErr w:type="spellEnd"/>
-      <w:r>
-        <w:rPr>
-          <w:lang w:val="hu-HU"/>
-        </w:rPr>
-        <w:t xml:space="preserve"> adható meg vele </w:t>
-      </w:r>
-      <w:proofErr w:type="spellStart"/>
-      <w:r>
-        <w:rPr>
+          <w:rFonts w:ascii="Times New Roman" w:hAnsi="Times New Roman" w:cs="Times New Roman"/>
+          <w:sz w:val="24"/>
+          <w:szCs w:val="24"/>
+          <w:lang w:val="hu-HU"/>
+        </w:rPr>
+        <w:t xml:space="preserve">int t): Az elemek automatikus esésének periódusideje adható meg vele </w:t>
+      </w:r>
+      <w:proofErr w:type="spellStart"/>
+      <w:r>
+        <w:rPr>
+          <w:rFonts w:ascii="Times New Roman" w:hAnsi="Times New Roman" w:cs="Times New Roman"/>
+          <w:sz w:val="24"/>
+          <w:szCs w:val="24"/>
           <w:lang w:val="hu-HU"/>
         </w:rPr>
         <w:t>ms-ban</w:t>
@@ -1261,6 +1211,9 @@
       <w:proofErr w:type="spellEnd"/>
       <w:r>
         <w:rPr>
+          <w:rFonts w:ascii="Times New Roman" w:hAnsi="Times New Roman" w:cs="Times New Roman"/>
+          <w:sz w:val="24"/>
+          <w:szCs w:val="24"/>
           <w:lang w:val="hu-HU"/>
         </w:rPr>
         <w:t>.</w:t>
@@ -1274,12 +1227,18 @@
           <w:numId w:val="3"/>
         </w:numPr>
         <w:rPr>
-          <w:lang w:val="hu-HU"/>
-        </w:rPr>
-      </w:pPr>
-      <w:proofErr w:type="spellStart"/>
-      <w:r>
-        <w:rPr>
+          <w:rFonts w:ascii="Times New Roman" w:hAnsi="Times New Roman" w:cs="Times New Roman"/>
+          <w:sz w:val="24"/>
+          <w:szCs w:val="24"/>
+          <w:lang w:val="hu-HU"/>
+        </w:rPr>
+      </w:pPr>
+      <w:proofErr w:type="spellStart"/>
+      <w:r>
+        <w:rPr>
+          <w:rFonts w:ascii="Times New Roman" w:hAnsi="Times New Roman" w:cs="Times New Roman"/>
+          <w:sz w:val="24"/>
+          <w:szCs w:val="24"/>
           <w:lang w:val="hu-HU"/>
         </w:rPr>
         <w:t>boolean</w:t>
@@ -1287,6 +1246,9 @@
       <w:proofErr w:type="spellEnd"/>
       <w:r>
         <w:rPr>
+          <w:rFonts w:ascii="Times New Roman" w:hAnsi="Times New Roman" w:cs="Times New Roman"/>
+          <w:sz w:val="24"/>
+          <w:szCs w:val="24"/>
           <w:lang w:val="hu-HU"/>
         </w:rPr>
         <w:t xml:space="preserve"> </w:t>
@@ -1295,6 +1257,9 @@
       <w:proofErr w:type="gramStart"/>
       <w:r>
         <w:rPr>
+          <w:rFonts w:ascii="Times New Roman" w:hAnsi="Times New Roman" w:cs="Times New Roman"/>
+          <w:sz w:val="24"/>
+          <w:szCs w:val="24"/>
           <w:lang w:val="hu-HU"/>
         </w:rPr>
         <w:t>isGameOver</w:t>
@@ -1302,6 +1267,9 @@
       <w:proofErr w:type="spellEnd"/>
       <w:r>
         <w:rPr>
+          <w:rFonts w:ascii="Times New Roman" w:hAnsi="Times New Roman" w:cs="Times New Roman"/>
+          <w:sz w:val="24"/>
+          <w:szCs w:val="24"/>
           <w:lang w:val="hu-HU"/>
         </w:rPr>
         <w:t>(</w:t>
@@ -1309,6 +1277,9 @@
       <w:proofErr w:type="gramEnd"/>
       <w:r>
         <w:rPr>
+          <w:rFonts w:ascii="Times New Roman" w:hAnsi="Times New Roman" w:cs="Times New Roman"/>
+          <w:sz w:val="24"/>
+          <w:szCs w:val="24"/>
           <w:lang w:val="hu-HU"/>
         </w:rPr>
         <w:t xml:space="preserve">): </w:t>
@@ -1316,6 +1287,9 @@
       <w:proofErr w:type="spellStart"/>
       <w:r>
         <w:rPr>
+          <w:rFonts w:ascii="Times New Roman" w:hAnsi="Times New Roman" w:cs="Times New Roman"/>
+          <w:sz w:val="24"/>
+          <w:szCs w:val="24"/>
           <w:lang w:val="hu-HU"/>
         </w:rPr>
         <w:t>true</w:t>
@@ -1323,6 +1297,9 @@
       <w:proofErr w:type="spellEnd"/>
       <w:r>
         <w:rPr>
+          <w:rFonts w:ascii="Times New Roman" w:hAnsi="Times New Roman" w:cs="Times New Roman"/>
+          <w:sz w:val="24"/>
+          <w:szCs w:val="24"/>
           <w:lang w:val="hu-HU"/>
         </w:rPr>
         <w:t xml:space="preserve"> értékkel tér vissza, ha a játéknak vége</w:t>
@@ -1336,12 +1313,19 @@
           <w:numId w:val="3"/>
         </w:numPr>
         <w:rPr>
-          <w:lang w:val="hu-HU"/>
-        </w:rPr>
-      </w:pPr>
-      <w:proofErr w:type="spellStart"/>
-      <w:r>
-        <w:rPr>
+          <w:rFonts w:ascii="Times New Roman" w:hAnsi="Times New Roman" w:cs="Times New Roman"/>
+          <w:sz w:val="24"/>
+          <w:szCs w:val="24"/>
+          <w:lang w:val="hu-HU"/>
+        </w:rPr>
+      </w:pPr>
+      <w:proofErr w:type="spellStart"/>
+      <w:proofErr w:type="gramStart"/>
+      <w:r>
+        <w:rPr>
+          <w:rFonts w:ascii="Times New Roman" w:hAnsi="Times New Roman" w:cs="Times New Roman"/>
+          <w:sz w:val="24"/>
+          <w:szCs w:val="24"/>
           <w:lang w:val="hu-HU"/>
         </w:rPr>
         <w:t>drop</w:t>
@@ -1349,23 +1333,22 @@
       <w:proofErr w:type="spellEnd"/>
       <w:r>
         <w:rPr>
-          <w:lang w:val="hu-HU"/>
-        </w:rPr>
-        <w:t xml:space="preserve">(): Az </w:t>
-      </w:r>
-      <w:proofErr w:type="gramStart"/>
-      <w:r>
-        <w:rPr>
-          <w:lang w:val="hu-HU"/>
-        </w:rPr>
-        <w:t>aktív</w:t>
+          <w:rFonts w:ascii="Times New Roman" w:hAnsi="Times New Roman" w:cs="Times New Roman"/>
+          <w:sz w:val="24"/>
+          <w:szCs w:val="24"/>
+          <w:lang w:val="hu-HU"/>
+        </w:rPr>
+        <w:t>(</w:t>
       </w:r>
       <w:proofErr w:type="gramEnd"/>
       <w:r>
         <w:rPr>
-          <w:lang w:val="hu-HU"/>
-        </w:rPr>
-        <w:t xml:space="preserve"> elem leejtése a játéktér aljára.</w:t>
+          <w:rFonts w:ascii="Times New Roman" w:hAnsi="Times New Roman" w:cs="Times New Roman"/>
+          <w:sz w:val="24"/>
+          <w:szCs w:val="24"/>
+          <w:lang w:val="hu-HU"/>
+        </w:rPr>
+        <w:t>): Az aktív elem leejtése a játéktér aljára.</w:t>
       </w:r>
     </w:p>
     <w:p>
@@ -1376,6 +1359,9 @@
           <w:numId w:val="3"/>
         </w:numPr>
         <w:rPr>
+          <w:rFonts w:ascii="Times New Roman" w:hAnsi="Times New Roman" w:cs="Times New Roman"/>
+          <w:sz w:val="24"/>
+          <w:szCs w:val="24"/>
           <w:lang w:val="hu-HU"/>
         </w:rPr>
       </w:pPr>
@@ -1383,6 +1369,9 @@
       <w:proofErr w:type="gramStart"/>
       <w:r>
         <w:rPr>
+          <w:rFonts w:ascii="Times New Roman" w:hAnsi="Times New Roman" w:cs="Times New Roman"/>
+          <w:sz w:val="24"/>
+          <w:szCs w:val="24"/>
           <w:lang w:val="hu-HU"/>
         </w:rPr>
         <w:t>shiftLeft</w:t>
@@ -1390,6 +1379,9 @@
       <w:proofErr w:type="spellEnd"/>
       <w:r>
         <w:rPr>
+          <w:rFonts w:ascii="Times New Roman" w:hAnsi="Times New Roman" w:cs="Times New Roman"/>
+          <w:sz w:val="24"/>
+          <w:szCs w:val="24"/>
           <w:lang w:val="hu-HU"/>
         </w:rPr>
         <w:t>(</w:t>
@@ -1397,6 +1389,9 @@
       <w:proofErr w:type="gramEnd"/>
       <w:r>
         <w:rPr>
+          <w:rFonts w:ascii="Times New Roman" w:hAnsi="Times New Roman" w:cs="Times New Roman"/>
+          <w:sz w:val="24"/>
+          <w:szCs w:val="24"/>
           <w:lang w:val="hu-HU"/>
         </w:rPr>
         <w:t>): Aktív elem balra mozgatása.</w:t>
@@ -1410,6 +1405,9 @@
           <w:numId w:val="3"/>
         </w:numPr>
         <w:rPr>
+          <w:rFonts w:ascii="Times New Roman" w:hAnsi="Times New Roman" w:cs="Times New Roman"/>
+          <w:sz w:val="24"/>
+          <w:szCs w:val="24"/>
           <w:lang w:val="hu-HU"/>
         </w:rPr>
       </w:pPr>
@@ -1417,6 +1415,9 @@
       <w:proofErr w:type="gramStart"/>
       <w:r>
         <w:rPr>
+          <w:rFonts w:ascii="Times New Roman" w:hAnsi="Times New Roman" w:cs="Times New Roman"/>
+          <w:sz w:val="24"/>
+          <w:szCs w:val="24"/>
           <w:lang w:val="hu-HU"/>
         </w:rPr>
         <w:t>shiftRight</w:t>
@@ -1424,6 +1425,9 @@
       <w:proofErr w:type="spellEnd"/>
       <w:r>
         <w:rPr>
+          <w:rFonts w:ascii="Times New Roman" w:hAnsi="Times New Roman" w:cs="Times New Roman"/>
+          <w:sz w:val="24"/>
+          <w:szCs w:val="24"/>
           <w:lang w:val="hu-HU"/>
         </w:rPr>
         <w:t>(</w:t>
@@ -1431,6 +1435,9 @@
       <w:proofErr w:type="gramEnd"/>
       <w:r>
         <w:rPr>
+          <w:rFonts w:ascii="Times New Roman" w:hAnsi="Times New Roman" w:cs="Times New Roman"/>
+          <w:sz w:val="24"/>
+          <w:szCs w:val="24"/>
           <w:lang w:val="hu-HU"/>
         </w:rPr>
         <w:t>): Aktív elem jobbra mozgatása.</w:t>
@@ -1444,6 +1451,9 @@
           <w:numId w:val="3"/>
         </w:numPr>
         <w:rPr>
+          <w:rFonts w:ascii="Times New Roman" w:hAnsi="Times New Roman" w:cs="Times New Roman"/>
+          <w:sz w:val="24"/>
+          <w:szCs w:val="24"/>
           <w:lang w:val="hu-HU"/>
         </w:rPr>
       </w:pPr>
@@ -1451,6 +1461,9 @@
       <w:proofErr w:type="gramStart"/>
       <w:r>
         <w:rPr>
+          <w:rFonts w:ascii="Times New Roman" w:hAnsi="Times New Roman" w:cs="Times New Roman"/>
+          <w:sz w:val="24"/>
+          <w:szCs w:val="24"/>
           <w:lang w:val="hu-HU"/>
         </w:rPr>
         <w:t>rotateLeft</w:t>
@@ -1458,6 +1471,9 @@
       <w:proofErr w:type="spellEnd"/>
       <w:r>
         <w:rPr>
+          <w:rFonts w:ascii="Times New Roman" w:hAnsi="Times New Roman" w:cs="Times New Roman"/>
+          <w:sz w:val="24"/>
+          <w:szCs w:val="24"/>
           <w:lang w:val="hu-HU"/>
         </w:rPr>
         <w:t>(</w:t>
@@ -1465,6 +1481,9 @@
       <w:proofErr w:type="gramEnd"/>
       <w:r>
         <w:rPr>
+          <w:rFonts w:ascii="Times New Roman" w:hAnsi="Times New Roman" w:cs="Times New Roman"/>
+          <w:sz w:val="24"/>
+          <w:szCs w:val="24"/>
           <w:lang w:val="hu-HU"/>
         </w:rPr>
         <w:t>): Aktív elem balra forgatása.</w:t>
@@ -1478,6 +1497,9 @@
           <w:numId w:val="3"/>
         </w:numPr>
         <w:rPr>
+          <w:rFonts w:ascii="Times New Roman" w:hAnsi="Times New Roman" w:cs="Times New Roman"/>
+          <w:sz w:val="24"/>
+          <w:szCs w:val="24"/>
           <w:lang w:val="hu-HU"/>
         </w:rPr>
       </w:pPr>
@@ -1485,6 +1507,9 @@
       <w:proofErr w:type="gramStart"/>
       <w:r>
         <w:rPr>
+          <w:rFonts w:ascii="Times New Roman" w:hAnsi="Times New Roman" w:cs="Times New Roman"/>
+          <w:sz w:val="24"/>
+          <w:szCs w:val="24"/>
           <w:lang w:val="hu-HU"/>
         </w:rPr>
         <w:t>rotateRight</w:t>
@@ -1492,6 +1517,9 @@
       <w:proofErr w:type="spellEnd"/>
       <w:r>
         <w:rPr>
+          <w:rFonts w:ascii="Times New Roman" w:hAnsi="Times New Roman" w:cs="Times New Roman"/>
+          <w:sz w:val="24"/>
+          <w:szCs w:val="24"/>
           <w:lang w:val="hu-HU"/>
         </w:rPr>
         <w:t>(</w:t>
@@ -1499,6 +1527,9 @@
       <w:proofErr w:type="gramEnd"/>
       <w:r>
         <w:rPr>
+          <w:rFonts w:ascii="Times New Roman" w:hAnsi="Times New Roman" w:cs="Times New Roman"/>
+          <w:sz w:val="24"/>
+          <w:szCs w:val="24"/>
           <w:lang w:val="hu-HU"/>
         </w:rPr>
         <w:t>): Aktív elem jobbra forgatása.</w:t>
@@ -1512,11 +1543,17 @@
           <w:numId w:val="3"/>
         </w:numPr>
         <w:rPr>
-          <w:lang w:val="hu-HU"/>
-        </w:rPr>
-      </w:pPr>
-      <w:r>
-        <w:rPr>
+          <w:rFonts w:ascii="Times New Roman" w:hAnsi="Times New Roman" w:cs="Times New Roman"/>
+          <w:sz w:val="24"/>
+          <w:szCs w:val="24"/>
+          <w:lang w:val="hu-HU"/>
+        </w:rPr>
+      </w:pPr>
+      <w:r>
+        <w:rPr>
+          <w:rFonts w:ascii="Times New Roman" w:hAnsi="Times New Roman" w:cs="Times New Roman"/>
+          <w:sz w:val="24"/>
+          <w:szCs w:val="24"/>
           <w:lang w:val="hu-HU"/>
         </w:rPr>
         <w:t xml:space="preserve">Integer [][] </w:t>
@@ -1525,6 +1562,9 @@
       <w:proofErr w:type="gramStart"/>
       <w:r>
         <w:rPr>
+          <w:rFonts w:ascii="Times New Roman" w:hAnsi="Times New Roman" w:cs="Times New Roman"/>
+          <w:sz w:val="24"/>
+          <w:szCs w:val="24"/>
           <w:lang w:val="hu-HU"/>
         </w:rPr>
         <w:t>getMatrix</w:t>
@@ -1532,6 +1572,9 @@
       <w:proofErr w:type="spellEnd"/>
       <w:r>
         <w:rPr>
+          <w:rFonts w:ascii="Times New Roman" w:hAnsi="Times New Roman" w:cs="Times New Roman"/>
+          <w:sz w:val="24"/>
+          <w:szCs w:val="24"/>
           <w:lang w:val="hu-HU"/>
         </w:rPr>
         <w:t>(</w:t>
@@ -1539,6 +1582,9 @@
       <w:proofErr w:type="gramEnd"/>
       <w:r>
         <w:rPr>
+          <w:rFonts w:ascii="Times New Roman" w:hAnsi="Times New Roman" w:cs="Times New Roman"/>
+          <w:sz w:val="24"/>
+          <w:szCs w:val="24"/>
           <w:lang w:val="hu-HU"/>
         </w:rPr>
         <w:t xml:space="preserve">): Visszatér a játéktér pillanatnyi állapotával egy </w:t>
@@ -1546,6 +1592,9 @@
       <w:proofErr w:type="spellStart"/>
       <w:r>
         <w:rPr>
+          <w:rFonts w:ascii="Times New Roman" w:hAnsi="Times New Roman" w:cs="Times New Roman"/>
+          <w:sz w:val="24"/>
+          <w:szCs w:val="24"/>
           <w:lang w:val="hu-HU"/>
         </w:rPr>
         <w:t>WIDTHxHEIGHT</w:t>
@@ -1553,12 +1602,18 @@
       <w:proofErr w:type="spellEnd"/>
       <w:r>
         <w:rPr>
+          <w:rFonts w:ascii="Times New Roman" w:hAnsi="Times New Roman" w:cs="Times New Roman"/>
+          <w:sz w:val="24"/>
+          <w:szCs w:val="24"/>
           <w:lang w:val="hu-HU"/>
         </w:rPr>
         <w:t xml:space="preserve"> méretű Integer mátrixként.</w:t>
       </w:r>
       <w:r>
         <w:rPr>
+          <w:rFonts w:ascii="Times New Roman" w:hAnsi="Times New Roman" w:cs="Times New Roman"/>
+          <w:sz w:val="24"/>
+          <w:szCs w:val="24"/>
           <w:lang w:val="hu-HU"/>
         </w:rPr>
         <w:t xml:space="preserve"> Az Integer értékek a </w:t>
@@ -1566,6 +1621,9 @@
       <w:proofErr w:type="spellStart"/>
       <w:r>
         <w:rPr>
+          <w:rFonts w:ascii="Times New Roman" w:hAnsi="Times New Roman" w:cs="Times New Roman"/>
+          <w:sz w:val="24"/>
+          <w:szCs w:val="24"/>
           <w:lang w:val="hu-HU"/>
         </w:rPr>
         <w:t>PieceGenerator</w:t>
@@ -1573,6 +1631,9 @@
       <w:proofErr w:type="spellEnd"/>
       <w:r>
         <w:rPr>
+          <w:rFonts w:ascii="Times New Roman" w:hAnsi="Times New Roman" w:cs="Times New Roman"/>
+          <w:sz w:val="24"/>
+          <w:szCs w:val="24"/>
           <w:lang w:val="hu-HU"/>
         </w:rPr>
         <w:t xml:space="preserve"> osztályban </w:t>
@@ -1580,6 +1641,9 @@
       <w:proofErr w:type="spellStart"/>
       <w:r>
         <w:rPr>
+          <w:rFonts w:ascii="Times New Roman" w:hAnsi="Times New Roman" w:cs="Times New Roman"/>
+          <w:sz w:val="24"/>
+          <w:szCs w:val="24"/>
           <w:lang w:val="hu-HU"/>
         </w:rPr>
         <w:t>defininiált</w:t>
@@ -1587,6 +1651,9 @@
       <w:proofErr w:type="spellEnd"/>
       <w:r>
         <w:rPr>
+          <w:rFonts w:ascii="Times New Roman" w:hAnsi="Times New Roman" w:cs="Times New Roman"/>
+          <w:sz w:val="24"/>
+          <w:szCs w:val="24"/>
           <w:lang w:val="hu-HU"/>
         </w:rPr>
         <w:t xml:space="preserve"> elemtípusoknak felelnek meg. (pl.: </w:t>
@@ -1594,6 +1661,9 @@
       <w:proofErr w:type="spellStart"/>
       <w:r>
         <w:rPr>
+          <w:rFonts w:ascii="Times New Roman" w:hAnsi="Times New Roman" w:cs="Times New Roman"/>
+          <w:sz w:val="24"/>
+          <w:szCs w:val="24"/>
           <w:lang w:val="hu-HU"/>
         </w:rPr>
         <w:t>PieceGenerator</w:t>
@@ -1601,33 +1671,40 @@
       <w:proofErr w:type="gramStart"/>
       <w:r>
         <w:rPr>
+          <w:rFonts w:ascii="Times New Roman" w:hAnsi="Times New Roman" w:cs="Times New Roman"/>
+          <w:sz w:val="24"/>
+          <w:szCs w:val="24"/>
           <w:lang w:val="hu-HU"/>
         </w:rPr>
         <w:t>.TYPE</w:t>
       </w:r>
+      <w:proofErr w:type="spellEnd"/>
       <w:proofErr w:type="gramEnd"/>
       <w:r>
         <w:rPr>
-          <w:lang w:val="hu-HU"/>
-        </w:rPr>
-        <w:t>_I</w:t>
-      </w:r>
-      <w:proofErr w:type="spellEnd"/>
-      <w:r>
-        <w:rPr>
-          <w:lang w:val="hu-HU"/>
-        </w:rPr>
-        <w:t xml:space="preserve"> = 1)</w:t>
-      </w:r>
-    </w:p>
-    <w:p>
-      <w:pPr>
-        <w:rPr>
-          <w:lang w:val="hu-HU"/>
-        </w:rPr>
-      </w:pPr>
-      <w:r>
-        <w:rPr>
+          <w:rFonts w:ascii="Times New Roman" w:hAnsi="Times New Roman" w:cs="Times New Roman"/>
+          <w:sz w:val="24"/>
+          <w:szCs w:val="24"/>
+          <w:lang w:val="hu-HU"/>
+        </w:rPr>
+        <w:t>_I = 1)</w:t>
+      </w:r>
+    </w:p>
+    <w:p>
+      <w:pPr>
+        <w:jc w:val="both"/>
+        <w:rPr>
+          <w:rFonts w:ascii="Times New Roman" w:hAnsi="Times New Roman" w:cs="Times New Roman"/>
+          <w:sz w:val="24"/>
+          <w:szCs w:val="24"/>
+          <w:lang w:val="hu-HU"/>
+        </w:rPr>
+      </w:pPr>
+      <w:r>
+        <w:rPr>
+          <w:rFonts w:ascii="Times New Roman" w:hAnsi="Times New Roman" w:cs="Times New Roman"/>
+          <w:sz w:val="24"/>
+          <w:szCs w:val="24"/>
           <w:lang w:val="hu-HU"/>
         </w:rPr>
         <w:t xml:space="preserve">A </w:t>
@@ -1635,6 +1712,9 @@
       <w:proofErr w:type="spellStart"/>
       <w:r>
         <w:rPr>
+          <w:rFonts w:ascii="Times New Roman" w:hAnsi="Times New Roman" w:cs="Times New Roman"/>
+          <w:sz w:val="24"/>
+          <w:szCs w:val="24"/>
           <w:lang w:val="hu-HU"/>
         </w:rPr>
         <w:t>Coordinate</w:t>
@@ -1642,48 +1722,640 @@
       <w:proofErr w:type="spellEnd"/>
       <w:r>
         <w:rPr>
-          <w:lang w:val="hu-HU"/>
-        </w:rPr>
-        <w:t xml:space="preserve"> osztály egy egyszerű két int koordinátát tartalmazó tároló. A Pice osztály az </w:t>
-      </w:r>
+          <w:rFonts w:ascii="Times New Roman" w:hAnsi="Times New Roman" w:cs="Times New Roman"/>
+          <w:sz w:val="24"/>
+          <w:szCs w:val="24"/>
+          <w:lang w:val="hu-HU"/>
+        </w:rPr>
+        <w:t xml:space="preserve"> osztály egy egyszerű két int koordinátát tartalmazó tároló. A Pice osztály az absztrakt elem osztály, ilyen típusú referenciával kezelhetőek az egyes elemeket megvalósító leszármazott osztályai (</w:t>
+      </w:r>
+      <w:proofErr w:type="spellStart"/>
+      <w:r>
+        <w:rPr>
+          <w:rFonts w:ascii="Times New Roman" w:hAnsi="Times New Roman" w:cs="Times New Roman"/>
+          <w:sz w:val="24"/>
+          <w:szCs w:val="24"/>
+          <w:lang w:val="hu-HU"/>
+        </w:rPr>
+        <w:t>Ipice</w:t>
+      </w:r>
+      <w:proofErr w:type="spellEnd"/>
+      <w:r>
+        <w:rPr>
+          <w:rFonts w:ascii="Times New Roman" w:hAnsi="Times New Roman" w:cs="Times New Roman"/>
+          <w:sz w:val="24"/>
+          <w:szCs w:val="24"/>
+          <w:lang w:val="hu-HU"/>
+        </w:rPr>
+        <w:t xml:space="preserve">, </w:t>
+      </w:r>
+      <w:proofErr w:type="spellStart"/>
+      <w:r>
+        <w:rPr>
+          <w:rFonts w:ascii="Times New Roman" w:hAnsi="Times New Roman" w:cs="Times New Roman"/>
+          <w:sz w:val="24"/>
+          <w:szCs w:val="24"/>
+          <w:lang w:val="hu-HU"/>
+        </w:rPr>
+        <w:t>Jpiece</w:t>
+      </w:r>
+      <w:proofErr w:type="spellEnd"/>
+      <w:r>
+        <w:rPr>
+          <w:rFonts w:ascii="Times New Roman" w:hAnsi="Times New Roman" w:cs="Times New Roman"/>
+          <w:sz w:val="24"/>
+          <w:szCs w:val="24"/>
+          <w:lang w:val="hu-HU"/>
+        </w:rPr>
+        <w:t xml:space="preserve">, stb.) Továbbá ez az osztály valósítja meg az elemek mozgatását, forgatását és annak ellenőrzését, hogy az adott esetben ezek a műveletek érvényesek-e. A </w:t>
+      </w:r>
+      <w:proofErr w:type="spellStart"/>
+      <w:r>
+        <w:rPr>
+          <w:rFonts w:ascii="Times New Roman" w:hAnsi="Times New Roman" w:cs="Times New Roman"/>
+          <w:sz w:val="24"/>
+          <w:szCs w:val="24"/>
+          <w:lang w:val="hu-HU"/>
+        </w:rPr>
+        <w:t>PieceGenerator</w:t>
+      </w:r>
+      <w:proofErr w:type="spellEnd"/>
+      <w:r>
+        <w:rPr>
+          <w:rFonts w:ascii="Times New Roman" w:hAnsi="Times New Roman" w:cs="Times New Roman"/>
+          <w:sz w:val="24"/>
+          <w:szCs w:val="24"/>
+          <w:lang w:val="hu-HU"/>
+        </w:rPr>
+        <w:t xml:space="preserve"> osztály felel a véletlenszerű új elem generálásáért.</w:t>
+      </w:r>
+    </w:p>
+    <w:p>
+      <w:pPr>
+        <w:rPr>
+          <w:lang w:val="hu-HU"/>
+        </w:rPr>
+      </w:pPr>
+    </w:p>
+    <w:p>
+      <w:pPr>
+        <w:pStyle w:val="Cmsor2"/>
+        <w:rPr>
+          <w:lang w:val="hu-HU"/>
+        </w:rPr>
+      </w:pPr>
+      <w:r>
+        <w:rPr>
+          <w:lang w:val="hu-HU"/>
+        </w:rPr>
+        <w:lastRenderedPageBreak/>
+        <w:t>GUI (Kovács-Nagy Máté)</w:t>
+      </w:r>
+    </w:p>
+    <w:p>
+      <w:pPr>
+        <w:jc w:val="both"/>
+        <w:rPr>
+          <w:rFonts w:ascii="Times New Roman" w:hAnsi="Times New Roman" w:cs="Times New Roman"/>
+          <w:sz w:val="24"/>
+          <w:szCs w:val="24"/>
+          <w:lang w:val="hu-HU"/>
+        </w:rPr>
+      </w:pPr>
+      <w:r>
+        <w:rPr>
+          <w:rFonts w:ascii="Times New Roman" w:hAnsi="Times New Roman" w:cs="Times New Roman"/>
+          <w:sz w:val="24"/>
+          <w:szCs w:val="24"/>
+          <w:lang w:val="hu-HU"/>
+        </w:rPr>
+        <w:t xml:space="preserve">A </w:t>
+      </w:r>
+      <w:proofErr w:type="spellStart"/>
+      <w:r>
+        <w:rPr>
+          <w:rFonts w:ascii="Times New Roman" w:hAnsi="Times New Roman" w:cs="Times New Roman"/>
+          <w:sz w:val="24"/>
+          <w:szCs w:val="24"/>
+          <w:lang w:val="hu-HU"/>
+        </w:rPr>
+        <w:t>graphics</w:t>
+      </w:r>
+      <w:proofErr w:type="spellEnd"/>
+      <w:r>
+        <w:rPr>
+          <w:rFonts w:ascii="Times New Roman" w:hAnsi="Times New Roman" w:cs="Times New Roman"/>
+          <w:sz w:val="24"/>
+          <w:szCs w:val="24"/>
+          <w:lang w:val="hu-HU"/>
+        </w:rPr>
+        <w:t xml:space="preserve"> </w:t>
+      </w:r>
+      <w:proofErr w:type="spellStart"/>
+      <w:r>
+        <w:rPr>
+          <w:rFonts w:ascii="Times New Roman" w:hAnsi="Times New Roman" w:cs="Times New Roman"/>
+          <w:sz w:val="24"/>
+          <w:szCs w:val="24"/>
+          <w:lang w:val="hu-HU"/>
+        </w:rPr>
+        <w:t>package-ben</w:t>
+      </w:r>
+      <w:proofErr w:type="spellEnd"/>
+      <w:r>
+        <w:rPr>
+          <w:rFonts w:ascii="Times New Roman" w:hAnsi="Times New Roman" w:cs="Times New Roman"/>
+          <w:sz w:val="24"/>
+          <w:szCs w:val="24"/>
+          <w:lang w:val="hu-HU"/>
+        </w:rPr>
+        <w:t xml:space="preserve"> lett implementálva a játékmotorban legenerált játékteret tartalmazó mátrix megjelenítése, a panelek inicializálása, és az azok közötti váltások</w:t>
+      </w:r>
+      <w:r>
+        <w:rPr>
+          <w:rFonts w:ascii="Times New Roman" w:hAnsi="Times New Roman" w:cs="Times New Roman"/>
+          <w:sz w:val="24"/>
+          <w:szCs w:val="24"/>
+          <w:lang w:val="hu-HU"/>
+        </w:rPr>
+        <w:t>.</w:t>
+      </w:r>
+      <w:r>
+        <w:rPr>
+          <w:rFonts w:ascii="Times New Roman" w:hAnsi="Times New Roman" w:cs="Times New Roman"/>
+          <w:sz w:val="24"/>
+          <w:szCs w:val="24"/>
+          <w:lang w:val="hu-HU"/>
+        </w:rPr>
+        <w:t xml:space="preserve"> </w:t>
+      </w:r>
+      <w:r>
+        <w:rPr>
+          <w:rFonts w:ascii="Times New Roman" w:hAnsi="Times New Roman" w:cs="Times New Roman"/>
+          <w:sz w:val="24"/>
+          <w:szCs w:val="24"/>
+          <w:lang w:val="hu-HU"/>
+        </w:rPr>
+        <w:t>Ezen felül a játékos egérrel és billentyűzettel való beavatkozása is ezen osztályokban lett lekezelve. 6 különböző „</w:t>
+      </w:r>
+      <w:proofErr w:type="spellStart"/>
+      <w:r>
+        <w:rPr>
+          <w:rFonts w:ascii="Times New Roman" w:hAnsi="Times New Roman" w:cs="Times New Roman"/>
+          <w:sz w:val="24"/>
+          <w:szCs w:val="24"/>
+          <w:lang w:val="hu-HU"/>
+        </w:rPr>
+        <w:t>activity</w:t>
+      </w:r>
+      <w:proofErr w:type="spellEnd"/>
+      <w:r>
+        <w:rPr>
+          <w:rFonts w:ascii="Times New Roman" w:hAnsi="Times New Roman" w:cs="Times New Roman"/>
+          <w:sz w:val="24"/>
+          <w:szCs w:val="24"/>
+          <w:lang w:val="hu-HU"/>
+        </w:rPr>
+        <w:t>” lett definiálva:</w:t>
+      </w:r>
+    </w:p>
+    <w:p>
+      <w:pPr>
+        <w:pStyle w:val="Listaszerbekezds"/>
+        <w:numPr>
+          <w:ilvl w:val="0"/>
+          <w:numId w:val="6"/>
+        </w:numPr>
+        <w:jc w:val="both"/>
+        <w:rPr>
+          <w:rFonts w:ascii="Times New Roman" w:hAnsi="Times New Roman" w:cs="Times New Roman"/>
+          <w:sz w:val="24"/>
+          <w:szCs w:val="24"/>
+          <w:lang w:val="hu-HU"/>
+        </w:rPr>
+      </w:pPr>
+      <w:proofErr w:type="spellStart"/>
+      <w:r>
+        <w:rPr>
+          <w:rFonts w:ascii="Times New Roman" w:hAnsi="Times New Roman" w:cs="Times New Roman"/>
+          <w:b/>
+          <w:sz w:val="24"/>
+          <w:szCs w:val="24"/>
+          <w:lang w:val="hu-HU"/>
+        </w:rPr>
+        <w:t>MainMenu</w:t>
+      </w:r>
+      <w:proofErr w:type="spellEnd"/>
+      <w:r>
+        <w:rPr>
+          <w:rFonts w:ascii="Times New Roman" w:hAnsi="Times New Roman" w:cs="Times New Roman"/>
+          <w:sz w:val="24"/>
+          <w:szCs w:val="24"/>
+          <w:lang w:val="hu-HU"/>
+        </w:rPr>
+        <w:t>: A kezdőképernyő, tartalmazza a többi, innen elérhető képernyő elérését, egy-egy nyomógomb formájában.</w:t>
+      </w:r>
+    </w:p>
+    <w:p>
+      <w:pPr>
+        <w:pStyle w:val="Listaszerbekezds"/>
+        <w:numPr>
+          <w:ilvl w:val="0"/>
+          <w:numId w:val="6"/>
+        </w:numPr>
+        <w:jc w:val="both"/>
+        <w:rPr>
+          <w:rFonts w:ascii="Times New Roman" w:hAnsi="Times New Roman" w:cs="Times New Roman"/>
+          <w:sz w:val="24"/>
+          <w:szCs w:val="24"/>
+          <w:lang w:val="hu-HU"/>
+        </w:rPr>
+      </w:pPr>
+      <w:proofErr w:type="spellStart"/>
+      <w:r>
+        <w:rPr>
+          <w:rFonts w:ascii="Times New Roman" w:hAnsi="Times New Roman" w:cs="Times New Roman"/>
+          <w:b/>
+          <w:sz w:val="24"/>
+          <w:szCs w:val="24"/>
+          <w:lang w:val="hu-HU"/>
+        </w:rPr>
+        <w:t>SinglePlayer</w:t>
+      </w:r>
+      <w:proofErr w:type="spellEnd"/>
+      <w:r>
+        <w:rPr>
+          <w:rFonts w:ascii="Times New Roman" w:hAnsi="Times New Roman" w:cs="Times New Roman"/>
+          <w:sz w:val="24"/>
+          <w:szCs w:val="24"/>
+          <w:lang w:val="hu-HU"/>
+        </w:rPr>
+        <w:t>: Az egyjátékos módot tartalmazó képernyő, a játéktérből, valamint az aktuális pontszámokból áll, tartalmazza a főmenübe való visszalépéshez szükséges gombot.</w:t>
+      </w:r>
+    </w:p>
+    <w:p>
+      <w:pPr>
+        <w:pStyle w:val="Listaszerbekezds"/>
+        <w:numPr>
+          <w:ilvl w:val="0"/>
+          <w:numId w:val="6"/>
+        </w:numPr>
+        <w:jc w:val="both"/>
+        <w:rPr>
+          <w:rFonts w:ascii="Times New Roman" w:hAnsi="Times New Roman" w:cs="Times New Roman"/>
+          <w:sz w:val="24"/>
+          <w:szCs w:val="24"/>
+          <w:lang w:val="hu-HU"/>
+        </w:rPr>
+      </w:pPr>
+      <w:r>
+        <w:rPr>
+          <w:rFonts w:ascii="Times New Roman" w:hAnsi="Times New Roman" w:cs="Times New Roman"/>
+          <w:b/>
+          <w:sz w:val="24"/>
+          <w:szCs w:val="24"/>
+          <w:lang w:val="hu-HU"/>
+        </w:rPr>
+        <w:t>LobbyServer</w:t>
+      </w:r>
+      <w:r>
+        <w:rPr>
+          <w:rFonts w:ascii="Times New Roman" w:hAnsi="Times New Roman" w:cs="Times New Roman"/>
+          <w:sz w:val="24"/>
+          <w:szCs w:val="24"/>
+          <w:lang w:val="hu-HU"/>
+        </w:rPr>
+        <w:t xml:space="preserve">: Többjátékos mód esetén szerver módban itt értesülhetünk az IP címünkről, a </w:t>
+      </w:r>
+      <w:proofErr w:type="spellStart"/>
+      <w:r>
+        <w:rPr>
+          <w:rFonts w:ascii="Times New Roman" w:hAnsi="Times New Roman" w:cs="Times New Roman"/>
+          <w:sz w:val="24"/>
+          <w:szCs w:val="24"/>
+          <w:lang w:val="hu-HU"/>
+        </w:rPr>
+        <w:t>Host</w:t>
+      </w:r>
+      <w:proofErr w:type="spellEnd"/>
+      <w:r>
+        <w:rPr>
+          <w:rFonts w:ascii="Times New Roman" w:hAnsi="Times New Roman" w:cs="Times New Roman"/>
+          <w:sz w:val="24"/>
+          <w:szCs w:val="24"/>
+          <w:lang w:val="hu-HU"/>
+        </w:rPr>
+        <w:t xml:space="preserve"> gombra </w:t>
+      </w:r>
+      <w:proofErr w:type="spellStart"/>
+      <w:r>
+        <w:rPr>
+          <w:rFonts w:ascii="Times New Roman" w:hAnsi="Times New Roman" w:cs="Times New Roman"/>
+          <w:sz w:val="24"/>
+          <w:szCs w:val="24"/>
+          <w:lang w:val="hu-HU"/>
+        </w:rPr>
+        <w:t>nyova</w:t>
+      </w:r>
+      <w:proofErr w:type="spellEnd"/>
+      <w:r>
+        <w:rPr>
+          <w:rFonts w:ascii="Times New Roman" w:hAnsi="Times New Roman" w:cs="Times New Roman"/>
+          <w:sz w:val="24"/>
+          <w:szCs w:val="24"/>
+          <w:lang w:val="hu-HU"/>
+        </w:rPr>
+        <w:t xml:space="preserve"> pedig várakozhatunk a kliens csatlakozására.</w:t>
+      </w:r>
+    </w:p>
+    <w:p>
+      <w:pPr>
+        <w:pStyle w:val="Listaszerbekezds"/>
+        <w:numPr>
+          <w:ilvl w:val="0"/>
+          <w:numId w:val="6"/>
+        </w:numPr>
+        <w:jc w:val="both"/>
+        <w:rPr>
+          <w:rFonts w:ascii="Times New Roman" w:hAnsi="Times New Roman" w:cs="Times New Roman"/>
+          <w:sz w:val="24"/>
+          <w:szCs w:val="24"/>
+          <w:lang w:val="hu-HU"/>
+        </w:rPr>
+      </w:pPr>
+      <w:proofErr w:type="spellStart"/>
+      <w:r>
+        <w:rPr>
+          <w:rFonts w:ascii="Times New Roman" w:hAnsi="Times New Roman" w:cs="Times New Roman"/>
+          <w:b/>
+          <w:sz w:val="24"/>
+          <w:szCs w:val="24"/>
+          <w:lang w:val="hu-HU"/>
+        </w:rPr>
+        <w:t>LobbyClient</w:t>
+      </w:r>
+      <w:proofErr w:type="spellEnd"/>
+      <w:r>
+        <w:rPr>
+          <w:rFonts w:ascii="Times New Roman" w:hAnsi="Times New Roman" w:cs="Times New Roman"/>
+          <w:sz w:val="24"/>
+          <w:szCs w:val="24"/>
+          <w:lang w:val="hu-HU"/>
+        </w:rPr>
+        <w:t xml:space="preserve">: Többjátékos mód esetén kliens módban </w:t>
+      </w:r>
+      <w:r>
+        <w:rPr>
+          <w:rFonts w:ascii="Times New Roman" w:hAnsi="Times New Roman" w:cs="Times New Roman"/>
+          <w:sz w:val="24"/>
+          <w:szCs w:val="24"/>
+          <w:lang w:val="hu-HU"/>
+        </w:rPr>
+        <w:t xml:space="preserve">itt adhatjuk meg a szerver IP címét, és </w:t>
+      </w:r>
+      <w:proofErr w:type="spellStart"/>
+      <w:r>
+        <w:rPr>
+          <w:rFonts w:ascii="Times New Roman" w:hAnsi="Times New Roman" w:cs="Times New Roman"/>
+          <w:sz w:val="24"/>
+          <w:szCs w:val="24"/>
+          <w:lang w:val="hu-HU"/>
+        </w:rPr>
+        <w:t>csatlakozhazunk</w:t>
+      </w:r>
+      <w:proofErr w:type="spellEnd"/>
+      <w:r>
+        <w:rPr>
+          <w:rFonts w:ascii="Times New Roman" w:hAnsi="Times New Roman" w:cs="Times New Roman"/>
+          <w:sz w:val="24"/>
+          <w:szCs w:val="24"/>
+          <w:lang w:val="hu-HU"/>
+        </w:rPr>
+        <w:t xml:space="preserve"> hozzá.</w:t>
+      </w:r>
+    </w:p>
+    <w:p>
+      <w:pPr>
+        <w:pStyle w:val="Listaszerbekezds"/>
+        <w:numPr>
+          <w:ilvl w:val="0"/>
+          <w:numId w:val="6"/>
+        </w:numPr>
+        <w:jc w:val="both"/>
+        <w:rPr>
+          <w:rFonts w:ascii="Times New Roman" w:hAnsi="Times New Roman" w:cs="Times New Roman"/>
+          <w:sz w:val="24"/>
+          <w:szCs w:val="24"/>
+          <w:lang w:val="hu-HU"/>
+        </w:rPr>
+      </w:pPr>
+      <w:proofErr w:type="spellStart"/>
+      <w:r>
+        <w:rPr>
+          <w:rFonts w:ascii="Times New Roman" w:hAnsi="Times New Roman" w:cs="Times New Roman"/>
+          <w:b/>
+          <w:sz w:val="24"/>
+          <w:szCs w:val="24"/>
+          <w:lang w:val="hu-HU"/>
+        </w:rPr>
+        <w:t>Multiplayer</w:t>
+      </w:r>
+      <w:proofErr w:type="spellEnd"/>
+      <w:r>
+        <w:rPr>
+          <w:rFonts w:ascii="Times New Roman" w:hAnsi="Times New Roman" w:cs="Times New Roman"/>
+          <w:sz w:val="24"/>
+          <w:szCs w:val="24"/>
+          <w:lang w:val="hu-HU"/>
+        </w:rPr>
+        <w:t>: A szerver és a kliens egyaránt erre a képernyőre kerül sikeres csatlakozás esetén, itt mindkét játékos láthatja saját, és ellenfele játékterét, és pontjait.</w:t>
+      </w:r>
+    </w:p>
+    <w:p>
+      <w:pPr>
+        <w:pStyle w:val="Listaszerbekezds"/>
+        <w:numPr>
+          <w:ilvl w:val="0"/>
+          <w:numId w:val="6"/>
+        </w:numPr>
+        <w:jc w:val="both"/>
+        <w:rPr>
+          <w:rFonts w:ascii="Times New Roman" w:hAnsi="Times New Roman" w:cs="Times New Roman"/>
+          <w:sz w:val="24"/>
+          <w:szCs w:val="24"/>
+          <w:lang w:val="hu-HU"/>
+        </w:rPr>
+      </w:pPr>
+      <w:proofErr w:type="spellStart"/>
+      <w:r>
+        <w:rPr>
+          <w:rFonts w:ascii="Times New Roman" w:hAnsi="Times New Roman" w:cs="Times New Roman"/>
+          <w:b/>
+          <w:sz w:val="24"/>
+          <w:szCs w:val="24"/>
+          <w:lang w:val="hu-HU"/>
+        </w:rPr>
+        <w:t>About</w:t>
+      </w:r>
+      <w:proofErr w:type="spellEnd"/>
+      <w:r>
+        <w:rPr>
+          <w:rFonts w:ascii="Times New Roman" w:hAnsi="Times New Roman" w:cs="Times New Roman"/>
+          <w:sz w:val="24"/>
+          <w:szCs w:val="24"/>
+          <w:lang w:val="hu-HU"/>
+        </w:rPr>
+        <w:t>: A projektfeladat ismertetése.</w:t>
+      </w:r>
+    </w:p>
+    <w:p>
+      <w:pPr>
+        <w:jc w:val="both"/>
+        <w:rPr>
+          <w:rFonts w:ascii="Times New Roman" w:hAnsi="Times New Roman" w:cs="Times New Roman"/>
+          <w:sz w:val="24"/>
+          <w:szCs w:val="24"/>
+          <w:lang w:val="hu-HU"/>
+        </w:rPr>
+      </w:pPr>
+      <w:r>
+        <w:rPr>
+          <w:rFonts w:ascii="Times New Roman" w:hAnsi="Times New Roman" w:cs="Times New Roman"/>
+          <w:sz w:val="24"/>
+          <w:szCs w:val="24"/>
+          <w:lang w:val="hu-HU"/>
+        </w:rPr>
+        <w:t xml:space="preserve">A </w:t>
+      </w:r>
+      <w:proofErr w:type="spellStart"/>
+      <w:r>
+        <w:rPr>
+          <w:rFonts w:ascii="Times New Roman" w:hAnsi="Times New Roman" w:cs="Times New Roman"/>
+          <w:b/>
+          <w:sz w:val="24"/>
+          <w:szCs w:val="24"/>
+          <w:lang w:val="hu-HU"/>
+        </w:rPr>
+        <w:t>FrameGUI</w:t>
+      </w:r>
+      <w:proofErr w:type="spellEnd"/>
+      <w:r>
+        <w:rPr>
+          <w:rFonts w:ascii="Times New Roman" w:hAnsi="Times New Roman" w:cs="Times New Roman"/>
+          <w:sz w:val="24"/>
+          <w:szCs w:val="24"/>
+          <w:lang w:val="hu-HU"/>
+        </w:rPr>
+        <w:t xml:space="preserve"> osztály végzi el a képernyők közötti váltogatást a </w:t>
+      </w:r>
+      <w:proofErr w:type="spellStart"/>
       <w:proofErr w:type="gramStart"/>
       <w:r>
         <w:rPr>
-          <w:lang w:val="hu-HU"/>
-        </w:rPr>
-        <w:t>absztrakt</w:t>
+          <w:rFonts w:ascii="Times New Roman" w:hAnsi="Times New Roman" w:cs="Times New Roman"/>
+          <w:sz w:val="24"/>
+          <w:szCs w:val="24"/>
+          <w:lang w:val="hu-HU"/>
+        </w:rPr>
+        <w:t>setActualFrame</w:t>
+      </w:r>
+      <w:proofErr w:type="spellEnd"/>
+      <w:r>
+        <w:rPr>
+          <w:rFonts w:ascii="Times New Roman" w:hAnsi="Times New Roman" w:cs="Times New Roman"/>
+          <w:sz w:val="24"/>
+          <w:szCs w:val="24"/>
+          <w:lang w:val="hu-HU"/>
+        </w:rPr>
+        <w:t>(</w:t>
       </w:r>
       <w:proofErr w:type="gramEnd"/>
       <w:r>
         <w:rPr>
-          <w:lang w:val="hu-HU"/>
-        </w:rPr>
-        <w:t xml:space="preserve"> elem osztály, ilyen típusú referenciával </w:t>
-      </w:r>
-      <w:proofErr w:type="spellStart"/>
-      <w:r>
-        <w:rPr>
-          <w:lang w:val="hu-HU"/>
-        </w:rPr>
-        <w:t>kezelhetőek</w:t>
-      </w:r>
-      <w:proofErr w:type="spellEnd"/>
-      <w:r>
-        <w:rPr>
-          <w:lang w:val="hu-HU"/>
-        </w:rPr>
-        <w:t xml:space="preserve"> az egyes elemeket megvalósító leszármazott osztályai (</w:t>
-      </w:r>
-      <w:proofErr w:type="spellStart"/>
-      <w:r>
-        <w:rPr>
-          <w:lang w:val="hu-HU"/>
-        </w:rPr>
-        <w:t>Ipice</w:t>
-      </w:r>
-      <w:proofErr w:type="spellEnd"/>
-      <w:r>
-        <w:rPr>
+          <w:rFonts w:ascii="Times New Roman" w:hAnsi="Times New Roman" w:cs="Times New Roman"/>
+          <w:sz w:val="24"/>
+          <w:szCs w:val="24"/>
+          <w:lang w:val="hu-HU"/>
+        </w:rPr>
+        <w:t xml:space="preserve">) függvénnyel, a </w:t>
+      </w:r>
+      <w:proofErr w:type="spellStart"/>
+      <w:r>
+        <w:rPr>
+          <w:rFonts w:ascii="Times New Roman" w:hAnsi="Times New Roman" w:cs="Times New Roman"/>
+          <w:sz w:val="24"/>
+          <w:szCs w:val="24"/>
+          <w:lang w:val="hu-HU"/>
+        </w:rPr>
+        <w:t>get</w:t>
+      </w:r>
+      <w:proofErr w:type="spellEnd"/>
+      <w:r>
+        <w:rPr>
+          <w:rFonts w:ascii="Times New Roman" w:hAnsi="Times New Roman" w:cs="Times New Roman"/>
+          <w:sz w:val="24"/>
+          <w:szCs w:val="24"/>
+          <w:lang w:val="hu-HU"/>
+        </w:rPr>
+        <w:t xml:space="preserve"> és </w:t>
+      </w:r>
+      <w:proofErr w:type="spellStart"/>
+      <w:r>
+        <w:rPr>
+          <w:rFonts w:ascii="Times New Roman" w:hAnsi="Times New Roman" w:cs="Times New Roman"/>
+          <w:sz w:val="24"/>
+          <w:szCs w:val="24"/>
+          <w:lang w:val="hu-HU"/>
+        </w:rPr>
+        <w:t>set</w:t>
+      </w:r>
+      <w:proofErr w:type="spellEnd"/>
+      <w:r>
+        <w:rPr>
+          <w:rFonts w:ascii="Times New Roman" w:hAnsi="Times New Roman" w:cs="Times New Roman"/>
+          <w:sz w:val="24"/>
+          <w:szCs w:val="24"/>
+          <w:lang w:val="hu-HU"/>
+        </w:rPr>
+        <w:t xml:space="preserve"> függvényekkel pedig lekérhetjük az ellenfél, illetve frissíthetjük a saját információinkat.</w:t>
+      </w:r>
+    </w:p>
+    <w:p>
+      <w:pPr>
+        <w:jc w:val="both"/>
+        <w:rPr>
+          <w:rFonts w:ascii="Times New Roman" w:hAnsi="Times New Roman" w:cs="Times New Roman"/>
+          <w:sz w:val="24"/>
+          <w:szCs w:val="24"/>
+          <w:lang w:val="hu-HU"/>
+        </w:rPr>
+      </w:pPr>
+      <w:r>
+        <w:rPr>
+          <w:rFonts w:ascii="Times New Roman" w:hAnsi="Times New Roman" w:cs="Times New Roman"/>
+          <w:sz w:val="24"/>
+          <w:szCs w:val="24"/>
+          <w:lang w:val="hu-HU"/>
+        </w:rPr>
+        <w:t xml:space="preserve">A </w:t>
+      </w:r>
+      <w:proofErr w:type="spellStart"/>
+      <w:r>
+        <w:rPr>
+          <w:rFonts w:ascii="Times New Roman" w:hAnsi="Times New Roman" w:cs="Times New Roman"/>
+          <w:b/>
+          <w:sz w:val="24"/>
+          <w:szCs w:val="24"/>
+          <w:lang w:val="hu-HU"/>
+        </w:rPr>
+        <w:t>Colors</w:t>
+      </w:r>
+      <w:proofErr w:type="spellEnd"/>
+      <w:r>
+        <w:rPr>
+          <w:rFonts w:ascii="Times New Roman" w:hAnsi="Times New Roman" w:cs="Times New Roman"/>
+          <w:sz w:val="24"/>
+          <w:szCs w:val="24"/>
           <w:lang w:val="hu-HU"/>
         </w:rPr>
         <w:t xml:space="preserve">, </w:t>
@@ -1691,38 +2363,145 @@
       <w:proofErr w:type="spellStart"/>
       <w:r>
         <w:rPr>
-          <w:lang w:val="hu-HU"/>
-        </w:rPr>
-        <w:t>Jpiece</w:t>
-      </w:r>
-      <w:proofErr w:type="spellEnd"/>
-      <w:r>
-        <w:rPr>
-          <w:lang w:val="hu-HU"/>
-        </w:rPr>
-        <w:t xml:space="preserve">, stb.) Továbbá ez az osztály valósítja meg az elemek mozgatását, forgatását és annak ellenőrzését, hogy az adott esetben ezek a műveletek érvényesek-e. A </w:t>
-      </w:r>
-      <w:proofErr w:type="spellStart"/>
-      <w:r>
-        <w:rPr>
-          <w:lang w:val="hu-HU"/>
-        </w:rPr>
-        <w:t>PieceGenerator</w:t>
-      </w:r>
-      <w:proofErr w:type="spellEnd"/>
-      <w:r>
-        <w:rPr>
-          <w:lang w:val="hu-HU"/>
-        </w:rPr>
-        <w:t xml:space="preserve"> osztály felel a véletlenszerű új elem generálásáért.</w:t>
-      </w:r>
-    </w:p>
-    <w:p>
-      <w:pPr>
-        <w:rPr>
-          <w:lang w:val="hu-HU"/>
-        </w:rPr>
-      </w:pPr>
+          <w:rFonts w:ascii="Times New Roman" w:hAnsi="Times New Roman" w:cs="Times New Roman"/>
+          <w:b/>
+          <w:sz w:val="24"/>
+          <w:szCs w:val="24"/>
+          <w:lang w:val="hu-HU"/>
+        </w:rPr>
+        <w:t>Dimensions</w:t>
+      </w:r>
+      <w:proofErr w:type="spellEnd"/>
+      <w:r>
+        <w:rPr>
+          <w:rFonts w:ascii="Times New Roman" w:hAnsi="Times New Roman" w:cs="Times New Roman"/>
+          <w:sz w:val="24"/>
+          <w:szCs w:val="24"/>
+          <w:lang w:val="hu-HU"/>
+        </w:rPr>
+        <w:t xml:space="preserve"> és </w:t>
+      </w:r>
+      <w:proofErr w:type="spellStart"/>
+      <w:r>
+        <w:rPr>
+          <w:rFonts w:ascii="Times New Roman" w:hAnsi="Times New Roman" w:cs="Times New Roman"/>
+          <w:b/>
+          <w:sz w:val="24"/>
+          <w:szCs w:val="24"/>
+          <w:lang w:val="hu-HU"/>
+        </w:rPr>
+        <w:t>Fonts</w:t>
+      </w:r>
+      <w:proofErr w:type="spellEnd"/>
+      <w:r>
+        <w:rPr>
+          <w:rFonts w:ascii="Times New Roman" w:hAnsi="Times New Roman" w:cs="Times New Roman"/>
+          <w:sz w:val="24"/>
+          <w:szCs w:val="24"/>
+          <w:lang w:val="hu-HU"/>
+        </w:rPr>
+        <w:t xml:space="preserve"> osztályokban konstansok vannak definiálva, melyeket a grafikai megjelenítéskor felhasználunk.</w:t>
+      </w:r>
+    </w:p>
+    <w:p>
+      <w:pPr>
+        <w:jc w:val="both"/>
+        <w:rPr>
+          <w:rFonts w:ascii="Times New Roman" w:hAnsi="Times New Roman" w:cs="Times New Roman"/>
+          <w:sz w:val="24"/>
+          <w:szCs w:val="24"/>
+          <w:lang w:val="hu-HU"/>
+        </w:rPr>
+      </w:pPr>
+      <w:r>
+        <w:rPr>
+          <w:rFonts w:ascii="Times New Roman" w:hAnsi="Times New Roman" w:cs="Times New Roman"/>
+          <w:sz w:val="24"/>
+          <w:szCs w:val="24"/>
+          <w:lang w:val="hu-HU"/>
+        </w:rPr>
+        <w:t xml:space="preserve">A </w:t>
+      </w:r>
+      <w:proofErr w:type="spellStart"/>
+      <w:r>
+        <w:rPr>
+          <w:rFonts w:ascii="Times New Roman" w:hAnsi="Times New Roman" w:cs="Times New Roman"/>
+          <w:b/>
+          <w:sz w:val="24"/>
+          <w:szCs w:val="24"/>
+          <w:lang w:val="hu-HU"/>
+        </w:rPr>
+        <w:t>DrawArea</w:t>
+      </w:r>
+      <w:proofErr w:type="spellEnd"/>
+      <w:r>
+        <w:rPr>
+          <w:rFonts w:ascii="Times New Roman" w:hAnsi="Times New Roman" w:cs="Times New Roman"/>
+          <w:sz w:val="24"/>
+          <w:szCs w:val="24"/>
+          <w:lang w:val="hu-HU"/>
+        </w:rPr>
+        <w:t xml:space="preserve"> és a </w:t>
+      </w:r>
+      <w:proofErr w:type="spellStart"/>
+      <w:r>
+        <w:rPr>
+          <w:rFonts w:ascii="Times New Roman" w:hAnsi="Times New Roman" w:cs="Times New Roman"/>
+          <w:b/>
+          <w:sz w:val="24"/>
+          <w:szCs w:val="24"/>
+          <w:lang w:val="hu-HU"/>
+        </w:rPr>
+        <w:t>DrawText</w:t>
+      </w:r>
+      <w:proofErr w:type="spellEnd"/>
+      <w:r>
+        <w:rPr>
+          <w:rFonts w:ascii="Times New Roman" w:hAnsi="Times New Roman" w:cs="Times New Roman"/>
+          <w:sz w:val="24"/>
+          <w:szCs w:val="24"/>
+          <w:lang w:val="hu-HU"/>
+        </w:rPr>
+        <w:t xml:space="preserve"> a játéktér kirajzolásáért, valamint a főmenüben található „gombok” kirajzolásáért felelősek, az előbb említett konstansokat ezen osztályok hívják meg.</w:t>
+      </w:r>
+    </w:p>
+    <w:p>
+      <w:pPr>
+        <w:jc w:val="both"/>
+        <w:rPr>
+          <w:lang w:val="hu-HU"/>
+        </w:rPr>
+      </w:pPr>
+      <w:r>
+        <w:rPr>
+          <w:rFonts w:ascii="Times New Roman" w:hAnsi="Times New Roman" w:cs="Times New Roman"/>
+          <w:sz w:val="24"/>
+          <w:szCs w:val="24"/>
+          <w:lang w:val="hu-HU"/>
+        </w:rPr>
+        <w:t xml:space="preserve">Mindkét előbbi osztály a </w:t>
+      </w:r>
+      <w:proofErr w:type="spellStart"/>
+      <w:r>
+        <w:rPr>
+          <w:rFonts w:ascii="Times New Roman" w:hAnsi="Times New Roman" w:cs="Times New Roman"/>
+          <w:b/>
+          <w:sz w:val="24"/>
+          <w:szCs w:val="24"/>
+          <w:lang w:val="hu-HU"/>
+        </w:rPr>
+        <w:t>Piece</w:t>
+      </w:r>
+      <w:proofErr w:type="spellEnd"/>
+      <w:r>
+        <w:rPr>
+          <w:rFonts w:ascii="Times New Roman" w:hAnsi="Times New Roman" w:cs="Times New Roman"/>
+          <w:sz w:val="24"/>
+          <w:szCs w:val="24"/>
+          <w:lang w:val="hu-HU"/>
+        </w:rPr>
+        <w:t xml:space="preserve"> osztályt példányosítja, amikor egy blokkot rajzol a rajztérre. Minden egyes blokk 5 poligonból épül fel, mind az 5 poligon különböző színű, és összesen 7 fajta blokk létezik.</w:t>
+      </w:r>
     </w:p>
     <w:p>
       <w:pPr>
@@ -1735,40 +2514,7 @@
         <w:rPr>
           <w:lang w:val="hu-HU"/>
         </w:rPr>
-        <w:t>GUI (Kovács-Nagy Máté)</w:t>
-      </w:r>
-    </w:p>
-    <w:p>
-      <w:pPr>
-        <w:rPr>
-          <w:lang w:val="hu-HU"/>
-        </w:rPr>
-      </w:pPr>
-      <w:r>
-        <w:rPr>
-          <w:lang w:val="hu-HU"/>
-        </w:rPr>
-        <w:t>//TODO</w:t>
-      </w:r>
-    </w:p>
-    <w:p>
-      <w:pPr>
-        <w:rPr>
-          <w:lang w:val="hu-HU"/>
-        </w:rPr>
-      </w:pPr>
-    </w:p>
-    <w:p>
-      <w:pPr>
-        <w:pStyle w:val="Cmsor2"/>
-        <w:rPr>
-          <w:lang w:val="hu-HU"/>
-        </w:rPr>
-      </w:pPr>
-      <w:r>
-        <w:rPr>
-          <w:lang w:val="hu-HU"/>
-        </w:rPr>
+        <w:lastRenderedPageBreak/>
         <w:t>Hálózat (Virágh Eszter)</w:t>
       </w:r>
     </w:p>
@@ -1779,11 +2525,10 @@
           <w:lang w:val="hu-HU"/>
         </w:rPr>
       </w:pPr>
-      <w:bookmarkStart w:id="0" w:name="_GoBack"/>
       <w:r>
         <w:rPr>
           <w:noProof/>
-          <w:lang w:val="hu-HU"/>
+          <w:lang w:val="hu-HU" w:eastAsia="hu-HU"/>
         </w:rPr>
         <w:drawing>
           <wp:inline distT="0" distB="0" distL="0" distR="0" wp14:anchorId="34E4AC8A" wp14:editId="181C59D8">
@@ -1821,16 +2566,22 @@
           </wp:inline>
         </w:drawing>
       </w:r>
-      <w:bookmarkEnd w:id="0"/>
-    </w:p>
-    <w:p>
-      <w:pPr>
-        <w:rPr>
-          <w:lang w:val="hu-HU"/>
-        </w:rPr>
-      </w:pPr>
-      <w:r>
-        <w:rPr>
+    </w:p>
+    <w:p>
+      <w:pPr>
+        <w:jc w:val="both"/>
+        <w:rPr>
+          <w:rFonts w:ascii="Times New Roman" w:hAnsi="Times New Roman" w:cs="Times New Roman"/>
+          <w:sz w:val="24"/>
+          <w:szCs w:val="24"/>
+          <w:lang w:val="hu-HU"/>
+        </w:rPr>
+      </w:pPr>
+      <w:r>
+        <w:rPr>
+          <w:rFonts w:ascii="Times New Roman" w:hAnsi="Times New Roman" w:cs="Times New Roman"/>
+          <w:sz w:val="24"/>
+          <w:szCs w:val="24"/>
           <w:lang w:val="hu-HU"/>
         </w:rPr>
         <w:t xml:space="preserve">A hálózatot megvalósító osztályok a </w:t>
@@ -1838,6 +2589,9 @@
       <w:proofErr w:type="spellStart"/>
       <w:r>
         <w:rPr>
+          <w:rFonts w:ascii="Times New Roman" w:hAnsi="Times New Roman" w:cs="Times New Roman"/>
+          <w:sz w:val="24"/>
+          <w:szCs w:val="24"/>
           <w:lang w:val="hu-HU"/>
         </w:rPr>
         <w:t>network</w:t>
@@ -1845,6 +2599,9 @@
       <w:proofErr w:type="spellEnd"/>
       <w:r>
         <w:rPr>
+          <w:rFonts w:ascii="Times New Roman" w:hAnsi="Times New Roman" w:cs="Times New Roman"/>
+          <w:sz w:val="24"/>
+          <w:szCs w:val="24"/>
           <w:lang w:val="hu-HU"/>
         </w:rPr>
         <w:t xml:space="preserve"> </w:t>
@@ -1852,6 +2609,9 @@
       <w:proofErr w:type="spellStart"/>
       <w:r>
         <w:rPr>
+          <w:rFonts w:ascii="Times New Roman" w:hAnsi="Times New Roman" w:cs="Times New Roman"/>
+          <w:sz w:val="24"/>
+          <w:szCs w:val="24"/>
           <w:lang w:val="hu-HU"/>
         </w:rPr>
         <w:t>package-ben</w:t>
@@ -1859,6 +2619,9 @@
       <w:proofErr w:type="spellEnd"/>
       <w:r>
         <w:rPr>
+          <w:rFonts w:ascii="Times New Roman" w:hAnsi="Times New Roman" w:cs="Times New Roman"/>
+          <w:sz w:val="24"/>
+          <w:szCs w:val="24"/>
           <w:lang w:val="hu-HU"/>
         </w:rPr>
         <w:t xml:space="preserve"> találhatóak. A hálózat kezelése a </w:t>
@@ -1866,6 +2629,9 @@
       <w:proofErr w:type="spellStart"/>
       <w:r>
         <w:rPr>
+          <w:rFonts w:ascii="Times New Roman" w:hAnsi="Times New Roman" w:cs="Times New Roman"/>
+          <w:sz w:val="24"/>
+          <w:szCs w:val="24"/>
           <w:lang w:val="hu-HU"/>
         </w:rPr>
         <w:t>Control</w:t>
@@ -1873,34 +2639,29 @@
       <w:proofErr w:type="spellEnd"/>
       <w:r>
         <w:rPr>
+          <w:rFonts w:ascii="Times New Roman" w:hAnsi="Times New Roman" w:cs="Times New Roman"/>
+          <w:sz w:val="24"/>
+          <w:szCs w:val="24"/>
           <w:lang w:val="hu-HU"/>
         </w:rPr>
         <w:t xml:space="preserve"> osztály publikus tagfüggvényein keresztül valósítható meg.</w:t>
       </w:r>
       <w:r>
         <w:rPr>
-          <w:lang w:val="hu-HU"/>
-        </w:rPr>
-        <w:t xml:space="preserve"> Az osztály </w:t>
-      </w:r>
-      <w:proofErr w:type="spellStart"/>
-      <w:r>
-        <w:rPr>
-          <w:lang w:val="hu-HU"/>
-        </w:rPr>
-        <w:t>példányosítása</w:t>
-      </w:r>
-      <w:proofErr w:type="spellEnd"/>
-      <w:r>
-        <w:rPr>
-          <w:lang w:val="hu-HU"/>
-        </w:rPr>
-        <w:t xml:space="preserve"> után a </w:t>
+          <w:rFonts w:ascii="Times New Roman" w:hAnsi="Times New Roman" w:cs="Times New Roman"/>
+          <w:sz w:val="24"/>
+          <w:szCs w:val="24"/>
+          <w:lang w:val="hu-HU"/>
+        </w:rPr>
+        <w:t xml:space="preserve"> Az osztály példányosítása után a </w:t>
       </w:r>
       <w:proofErr w:type="spellStart"/>
       <w:proofErr w:type="gramStart"/>
       <w:r>
         <w:rPr>
+          <w:rFonts w:ascii="Times New Roman" w:hAnsi="Times New Roman" w:cs="Times New Roman"/>
+          <w:sz w:val="24"/>
+          <w:szCs w:val="24"/>
           <w:lang w:val="hu-HU"/>
         </w:rPr>
         <w:t>setGUI</w:t>
@@ -1908,6 +2669,9 @@
       <w:proofErr w:type="spellEnd"/>
       <w:r>
         <w:rPr>
+          <w:rFonts w:ascii="Times New Roman" w:hAnsi="Times New Roman" w:cs="Times New Roman"/>
+          <w:sz w:val="24"/>
+          <w:szCs w:val="24"/>
           <w:lang w:val="hu-HU"/>
         </w:rPr>
         <w:t>(</w:t>
@@ -1916,6 +2680,9 @@
       <w:proofErr w:type="gramEnd"/>
       <w:r>
         <w:rPr>
+          <w:rFonts w:ascii="Times New Roman" w:hAnsi="Times New Roman" w:cs="Times New Roman"/>
+          <w:sz w:val="24"/>
+          <w:szCs w:val="24"/>
           <w:lang w:val="hu-HU"/>
         </w:rPr>
         <w:t>FrameGUI</w:t>
@@ -1923,6 +2690,9 @@
       <w:proofErr w:type="spellEnd"/>
       <w:r>
         <w:rPr>
+          <w:rFonts w:ascii="Times New Roman" w:hAnsi="Times New Roman" w:cs="Times New Roman"/>
+          <w:sz w:val="24"/>
+          <w:szCs w:val="24"/>
           <w:lang w:val="hu-HU"/>
         </w:rPr>
         <w:t xml:space="preserve">) tagfüggvényével meg kell adni egy </w:t>
@@ -1930,6 +2700,9 @@
       <w:proofErr w:type="spellStart"/>
       <w:r>
         <w:rPr>
+          <w:rFonts w:ascii="Times New Roman" w:hAnsi="Times New Roman" w:cs="Times New Roman"/>
+          <w:sz w:val="24"/>
+          <w:szCs w:val="24"/>
           <w:lang w:val="hu-HU"/>
         </w:rPr>
         <w:t>FrameGUI</w:t>
@@ -1937,6 +2710,9 @@
       <w:proofErr w:type="spellEnd"/>
       <w:r>
         <w:rPr>
+          <w:rFonts w:ascii="Times New Roman" w:hAnsi="Times New Roman" w:cs="Times New Roman"/>
+          <w:sz w:val="24"/>
+          <w:szCs w:val="24"/>
           <w:lang w:val="hu-HU"/>
         </w:rPr>
         <w:t xml:space="preserve"> megjelenítést vezérlő osztályt, mely tartalmazza a szükséges hálózat kezelő tagfüggvényeket.</w:t>
@@ -1945,11 +2721,17 @@
     <w:p>
       <w:pPr>
         <w:rPr>
-          <w:lang w:val="hu-HU"/>
-        </w:rPr>
-      </w:pPr>
-      <w:r>
-        <w:rPr>
+          <w:rFonts w:ascii="Times New Roman" w:hAnsi="Times New Roman" w:cs="Times New Roman"/>
+          <w:sz w:val="24"/>
+          <w:szCs w:val="24"/>
+          <w:lang w:val="hu-HU"/>
+        </w:rPr>
+      </w:pPr>
+      <w:r>
+        <w:rPr>
+          <w:rFonts w:ascii="Times New Roman" w:hAnsi="Times New Roman" w:cs="Times New Roman"/>
+          <w:sz w:val="24"/>
+          <w:szCs w:val="24"/>
           <w:lang w:val="hu-HU"/>
         </w:rPr>
         <w:t xml:space="preserve">A </w:t>
@@ -1957,6 +2739,9 @@
       <w:proofErr w:type="spellStart"/>
       <w:r>
         <w:rPr>
+          <w:rFonts w:ascii="Times New Roman" w:hAnsi="Times New Roman" w:cs="Times New Roman"/>
+          <w:sz w:val="24"/>
+          <w:szCs w:val="24"/>
           <w:lang w:val="hu-HU"/>
         </w:rPr>
         <w:t>Control</w:t>
@@ -1964,6 +2749,9 @@
       <w:proofErr w:type="spellEnd"/>
       <w:r>
         <w:rPr>
+          <w:rFonts w:ascii="Times New Roman" w:hAnsi="Times New Roman" w:cs="Times New Roman"/>
+          <w:sz w:val="24"/>
+          <w:szCs w:val="24"/>
           <w:lang w:val="hu-HU"/>
         </w:rPr>
         <w:t xml:space="preserve"> osztály publikus tagfüggvényei:</w:t>
@@ -1977,12 +2765,18 @@
           <w:numId w:val="4"/>
         </w:numPr>
         <w:rPr>
+          <w:rFonts w:ascii="Times New Roman" w:hAnsi="Times New Roman" w:cs="Times New Roman"/>
+          <w:sz w:val="24"/>
+          <w:szCs w:val="24"/>
           <w:lang w:val="hu-HU"/>
         </w:rPr>
       </w:pPr>
       <w:proofErr w:type="gramStart"/>
       <w:r>
         <w:rPr>
+          <w:rFonts w:ascii="Times New Roman" w:hAnsi="Times New Roman" w:cs="Times New Roman"/>
+          <w:sz w:val="24"/>
+          <w:szCs w:val="24"/>
           <w:lang w:val="hu-HU"/>
         </w:rPr>
         <w:t>startServer(</w:t>
@@ -1990,6 +2784,9 @@
       <w:proofErr w:type="gramEnd"/>
       <w:r>
         <w:rPr>
+          <w:rFonts w:ascii="Times New Roman" w:hAnsi="Times New Roman" w:cs="Times New Roman"/>
+          <w:sz w:val="24"/>
+          <w:szCs w:val="24"/>
           <w:lang w:val="hu-HU"/>
         </w:rPr>
         <w:t>): Szerver indítása.</w:t>
@@ -2003,6 +2800,9 @@
           <w:numId w:val="4"/>
         </w:numPr>
         <w:rPr>
+          <w:rFonts w:ascii="Times New Roman" w:hAnsi="Times New Roman" w:cs="Times New Roman"/>
+          <w:sz w:val="24"/>
+          <w:szCs w:val="24"/>
           <w:lang w:val="hu-HU"/>
         </w:rPr>
       </w:pPr>
@@ -2010,6 +2810,9 @@
       <w:proofErr w:type="gramStart"/>
       <w:r>
         <w:rPr>
+          <w:rFonts w:ascii="Times New Roman" w:hAnsi="Times New Roman" w:cs="Times New Roman"/>
+          <w:sz w:val="24"/>
+          <w:szCs w:val="24"/>
           <w:lang w:val="hu-HU"/>
         </w:rPr>
         <w:t>startClient</w:t>
@@ -2017,6 +2820,9 @@
       <w:proofErr w:type="spellEnd"/>
       <w:r>
         <w:rPr>
+          <w:rFonts w:ascii="Times New Roman" w:hAnsi="Times New Roman" w:cs="Times New Roman"/>
+          <w:sz w:val="24"/>
+          <w:szCs w:val="24"/>
           <w:lang w:val="hu-HU"/>
         </w:rPr>
         <w:t>(</w:t>
@@ -2025,6 +2831,9 @@
       <w:proofErr w:type="gramEnd"/>
       <w:r>
         <w:rPr>
+          <w:rFonts w:ascii="Times New Roman" w:hAnsi="Times New Roman" w:cs="Times New Roman"/>
+          <w:sz w:val="24"/>
+          <w:szCs w:val="24"/>
           <w:lang w:val="hu-HU"/>
         </w:rPr>
         <w:t>String</w:t>
@@ -2032,6 +2841,9 @@
       <w:proofErr w:type="spellEnd"/>
       <w:r>
         <w:rPr>
+          <w:rFonts w:ascii="Times New Roman" w:hAnsi="Times New Roman" w:cs="Times New Roman"/>
+          <w:sz w:val="24"/>
+          <w:szCs w:val="24"/>
           <w:lang w:val="hu-HU"/>
         </w:rPr>
         <w:t>): Csatlakozás a megadott IP címen található szerverhez.</w:t>
@@ -2045,6 +2857,9 @@
           <w:numId w:val="4"/>
         </w:numPr>
         <w:rPr>
+          <w:rFonts w:ascii="Times New Roman" w:hAnsi="Times New Roman" w:cs="Times New Roman"/>
+          <w:sz w:val="24"/>
+          <w:szCs w:val="24"/>
           <w:lang w:val="hu-HU"/>
         </w:rPr>
       </w:pPr>
@@ -2052,6 +2867,9 @@
       <w:proofErr w:type="gramStart"/>
       <w:r>
         <w:rPr>
+          <w:rFonts w:ascii="Times New Roman" w:hAnsi="Times New Roman" w:cs="Times New Roman"/>
+          <w:sz w:val="24"/>
+          <w:szCs w:val="24"/>
           <w:lang w:val="hu-HU"/>
         </w:rPr>
         <w:t>disconnect</w:t>
@@ -2059,6 +2877,9 @@
       <w:proofErr w:type="spellEnd"/>
       <w:r>
         <w:rPr>
+          <w:rFonts w:ascii="Times New Roman" w:hAnsi="Times New Roman" w:cs="Times New Roman"/>
+          <w:sz w:val="24"/>
+          <w:szCs w:val="24"/>
           <w:lang w:val="hu-HU"/>
         </w:rPr>
         <w:t>(</w:t>
@@ -2066,6 +2887,9 @@
       <w:proofErr w:type="gramEnd"/>
       <w:r>
         <w:rPr>
+          <w:rFonts w:ascii="Times New Roman" w:hAnsi="Times New Roman" w:cs="Times New Roman"/>
+          <w:sz w:val="24"/>
+          <w:szCs w:val="24"/>
           <w:lang w:val="hu-HU"/>
         </w:rPr>
         <w:t>): Kapcsolat bontása.</w:t>
@@ -2079,6 +2903,9 @@
           <w:numId w:val="4"/>
         </w:numPr>
         <w:rPr>
+          <w:rFonts w:ascii="Times New Roman" w:hAnsi="Times New Roman" w:cs="Times New Roman"/>
+          <w:sz w:val="24"/>
+          <w:szCs w:val="24"/>
           <w:lang w:val="hu-HU"/>
         </w:rPr>
       </w:pPr>
@@ -2086,6 +2913,9 @@
       <w:proofErr w:type="gramStart"/>
       <w:r>
         <w:rPr>
+          <w:rFonts w:ascii="Times New Roman" w:hAnsi="Times New Roman" w:cs="Times New Roman"/>
+          <w:sz w:val="24"/>
+          <w:szCs w:val="24"/>
           <w:lang w:val="hu-HU"/>
         </w:rPr>
         <w:t>sendMatrix</w:t>
@@ -2093,6 +2923,9 @@
       <w:proofErr w:type="spellEnd"/>
       <w:r>
         <w:rPr>
+          <w:rFonts w:ascii="Times New Roman" w:hAnsi="Times New Roman" w:cs="Times New Roman"/>
+          <w:sz w:val="24"/>
+          <w:szCs w:val="24"/>
           <w:lang w:val="hu-HU"/>
         </w:rPr>
         <w:t>(</w:t>
@@ -2100,6 +2933,9 @@
       <w:proofErr w:type="gramEnd"/>
       <w:r>
         <w:rPr>
+          <w:rFonts w:ascii="Times New Roman" w:hAnsi="Times New Roman" w:cs="Times New Roman"/>
+          <w:sz w:val="24"/>
+          <w:szCs w:val="24"/>
           <w:lang w:val="hu-HU"/>
         </w:rPr>
         <w:t>Integer[][]): Mátrix küldése hálózaton.</w:t>
@@ -2113,6 +2949,9 @@
           <w:numId w:val="4"/>
         </w:numPr>
         <w:rPr>
+          <w:rFonts w:ascii="Times New Roman" w:hAnsi="Times New Roman" w:cs="Times New Roman"/>
+          <w:sz w:val="24"/>
+          <w:szCs w:val="24"/>
           <w:lang w:val="hu-HU"/>
         </w:rPr>
       </w:pPr>
@@ -2120,6 +2959,9 @@
       <w:proofErr w:type="gramStart"/>
       <w:r>
         <w:rPr>
+          <w:rFonts w:ascii="Times New Roman" w:hAnsi="Times New Roman" w:cs="Times New Roman"/>
+          <w:sz w:val="24"/>
+          <w:szCs w:val="24"/>
           <w:lang w:val="hu-HU"/>
         </w:rPr>
         <w:t>sendScore</w:t>
@@ -2127,6 +2969,9 @@
       <w:proofErr w:type="spellEnd"/>
       <w:r>
         <w:rPr>
+          <w:rFonts w:ascii="Times New Roman" w:hAnsi="Times New Roman" w:cs="Times New Roman"/>
+          <w:sz w:val="24"/>
+          <w:szCs w:val="24"/>
           <w:lang w:val="hu-HU"/>
         </w:rPr>
         <w:t>(</w:t>
@@ -2134,6 +2979,9 @@
       <w:proofErr w:type="gramEnd"/>
       <w:r>
         <w:rPr>
+          <w:rFonts w:ascii="Times New Roman" w:hAnsi="Times New Roman" w:cs="Times New Roman"/>
+          <w:sz w:val="24"/>
+          <w:szCs w:val="24"/>
           <w:lang w:val="hu-HU"/>
         </w:rPr>
         <w:t xml:space="preserve">int): </w:t>
@@ -2141,6 +2989,9 @@
       <w:proofErr w:type="spellStart"/>
       <w:r>
         <w:rPr>
+          <w:rFonts w:ascii="Times New Roman" w:hAnsi="Times New Roman" w:cs="Times New Roman"/>
+          <w:sz w:val="24"/>
+          <w:szCs w:val="24"/>
           <w:lang w:val="hu-HU"/>
         </w:rPr>
         <w:t>Score</w:t>
@@ -2148,6 +2999,9 @@
       <w:proofErr w:type="spellEnd"/>
       <w:r>
         <w:rPr>
+          <w:rFonts w:ascii="Times New Roman" w:hAnsi="Times New Roman" w:cs="Times New Roman"/>
+          <w:sz w:val="24"/>
+          <w:szCs w:val="24"/>
           <w:lang w:val="hu-HU"/>
         </w:rPr>
         <w:t xml:space="preserve"> küldése hálózaton.</w:t>
@@ -2161,6 +3015,9 @@
           <w:numId w:val="4"/>
         </w:numPr>
         <w:rPr>
+          <w:rFonts w:ascii="Times New Roman" w:hAnsi="Times New Roman" w:cs="Times New Roman"/>
+          <w:sz w:val="24"/>
+          <w:szCs w:val="24"/>
           <w:lang w:val="hu-HU"/>
         </w:rPr>
       </w:pPr>
@@ -2168,6 +3025,9 @@
       <w:proofErr w:type="gramStart"/>
       <w:r>
         <w:rPr>
+          <w:rFonts w:ascii="Times New Roman" w:hAnsi="Times New Roman" w:cs="Times New Roman"/>
+          <w:sz w:val="24"/>
+          <w:szCs w:val="24"/>
           <w:lang w:val="hu-HU"/>
         </w:rPr>
         <w:t>sendSeed</w:t>
@@ -2175,6 +3035,9 @@
       <w:proofErr w:type="spellEnd"/>
       <w:r>
         <w:rPr>
+          <w:rFonts w:ascii="Times New Roman" w:hAnsi="Times New Roman" w:cs="Times New Roman"/>
+          <w:sz w:val="24"/>
+          <w:szCs w:val="24"/>
           <w:lang w:val="hu-HU"/>
         </w:rPr>
         <w:t>(</w:t>
@@ -2182,6 +3045,9 @@
       <w:proofErr w:type="gramEnd"/>
       <w:r>
         <w:rPr>
+          <w:rFonts w:ascii="Times New Roman" w:hAnsi="Times New Roman" w:cs="Times New Roman"/>
+          <w:sz w:val="24"/>
+          <w:szCs w:val="24"/>
           <w:lang w:val="hu-HU"/>
         </w:rPr>
         <w:t xml:space="preserve">int): Randomgenerátor </w:t>
@@ -2189,6 +3055,9 @@
       <w:proofErr w:type="spellStart"/>
       <w:r>
         <w:rPr>
+          <w:rFonts w:ascii="Times New Roman" w:hAnsi="Times New Roman" w:cs="Times New Roman"/>
+          <w:sz w:val="24"/>
+          <w:szCs w:val="24"/>
           <w:lang w:val="hu-HU"/>
         </w:rPr>
         <w:t>seed</w:t>
@@ -2196,6 +3065,9 @@
       <w:proofErr w:type="spellEnd"/>
       <w:r>
         <w:rPr>
+          <w:rFonts w:ascii="Times New Roman" w:hAnsi="Times New Roman" w:cs="Times New Roman"/>
+          <w:sz w:val="24"/>
+          <w:szCs w:val="24"/>
           <w:lang w:val="hu-HU"/>
         </w:rPr>
         <w:t xml:space="preserve"> érték küldése hálózaton.</w:t>
@@ -2209,6 +3081,9 @@
           <w:numId w:val="4"/>
         </w:numPr>
         <w:rPr>
+          <w:rFonts w:ascii="Times New Roman" w:hAnsi="Times New Roman" w:cs="Times New Roman"/>
+          <w:sz w:val="24"/>
+          <w:szCs w:val="24"/>
           <w:lang w:val="hu-HU"/>
         </w:rPr>
       </w:pPr>
@@ -2216,6 +3091,9 @@
       <w:proofErr w:type="gramStart"/>
       <w:r>
         <w:rPr>
+          <w:rFonts w:ascii="Times New Roman" w:hAnsi="Times New Roman" w:cs="Times New Roman"/>
+          <w:sz w:val="24"/>
+          <w:szCs w:val="24"/>
           <w:lang w:val="hu-HU"/>
         </w:rPr>
         <w:t>sendName</w:t>
@@ -2223,6 +3101,9 @@
       <w:proofErr w:type="spellEnd"/>
       <w:r>
         <w:rPr>
+          <w:rFonts w:ascii="Times New Roman" w:hAnsi="Times New Roman" w:cs="Times New Roman"/>
+          <w:sz w:val="24"/>
+          <w:szCs w:val="24"/>
           <w:lang w:val="hu-HU"/>
         </w:rPr>
         <w:t>(</w:t>
@@ -2231,6 +3112,9 @@
       <w:proofErr w:type="gramEnd"/>
       <w:r>
         <w:rPr>
+          <w:rFonts w:ascii="Times New Roman" w:hAnsi="Times New Roman" w:cs="Times New Roman"/>
+          <w:sz w:val="24"/>
+          <w:szCs w:val="24"/>
           <w:lang w:val="hu-HU"/>
         </w:rPr>
         <w:t>String</w:t>
@@ -2238,6 +3122,9 @@
       <w:proofErr w:type="spellEnd"/>
       <w:r>
         <w:rPr>
+          <w:rFonts w:ascii="Times New Roman" w:hAnsi="Times New Roman" w:cs="Times New Roman"/>
+          <w:sz w:val="24"/>
+          <w:szCs w:val="24"/>
           <w:lang w:val="hu-HU"/>
         </w:rPr>
         <w:t>): Játékos nevének küldése a hálózaton.</w:t>
@@ -2245,12 +3132,19 @@
     </w:p>
     <w:p>
       <w:pPr>
-        <w:rPr>
-          <w:lang w:val="hu-HU"/>
-        </w:rPr>
-      </w:pPr>
-      <w:r>
-        <w:rPr>
+        <w:jc w:val="both"/>
+        <w:rPr>
+          <w:rFonts w:ascii="Times New Roman" w:hAnsi="Times New Roman" w:cs="Times New Roman"/>
+          <w:sz w:val="24"/>
+          <w:szCs w:val="24"/>
+          <w:lang w:val="hu-HU"/>
+        </w:rPr>
+      </w:pPr>
+      <w:r>
+        <w:rPr>
+          <w:rFonts w:ascii="Times New Roman" w:hAnsi="Times New Roman" w:cs="Times New Roman"/>
+          <w:sz w:val="24"/>
+          <w:szCs w:val="24"/>
           <w:lang w:val="hu-HU"/>
         </w:rPr>
         <w:t xml:space="preserve">A következő publikus tagfüggvényeket a hálózatkezelő osztályok egy adott esemény bekövetkezésekor hívják, ezek feladata csak annyi, hogy tovább hívják a GUI </w:t>
@@ -2258,12 +3152,18 @@
       <w:proofErr w:type="spellStart"/>
       <w:r>
         <w:rPr>
+          <w:rFonts w:ascii="Times New Roman" w:hAnsi="Times New Roman" w:cs="Times New Roman"/>
+          <w:sz w:val="24"/>
+          <w:szCs w:val="24"/>
           <w:lang w:val="hu-HU"/>
         </w:rPr>
         <w:t>eseménykeze</w:t>
       </w:r>
       <w:r>
         <w:rPr>
+          <w:rFonts w:ascii="Times New Roman" w:hAnsi="Times New Roman" w:cs="Times New Roman"/>
+          <w:sz w:val="24"/>
+          <w:szCs w:val="24"/>
           <w:lang w:val="hu-HU"/>
         </w:rPr>
         <w:t>zelő</w:t>
@@ -2271,6 +3171,9 @@
       <w:proofErr w:type="spellEnd"/>
       <w:r>
         <w:rPr>
+          <w:rFonts w:ascii="Times New Roman" w:hAnsi="Times New Roman" w:cs="Times New Roman"/>
+          <w:sz w:val="24"/>
+          <w:szCs w:val="24"/>
           <w:lang w:val="hu-HU"/>
         </w:rPr>
         <w:t xml:space="preserve"> függvényeket:</w:t>
@@ -2284,6 +3187,9 @@
           <w:numId w:val="5"/>
         </w:numPr>
         <w:rPr>
+          <w:rFonts w:ascii="Times New Roman" w:hAnsi="Times New Roman" w:cs="Times New Roman"/>
+          <w:sz w:val="24"/>
+          <w:szCs w:val="24"/>
           <w:lang w:val="hu-HU"/>
         </w:rPr>
       </w:pPr>
@@ -2291,6 +3197,9 @@
       <w:proofErr w:type="gramStart"/>
       <w:r>
         <w:rPr>
+          <w:rFonts w:ascii="Times New Roman" w:hAnsi="Times New Roman" w:cs="Times New Roman"/>
+          <w:sz w:val="24"/>
+          <w:szCs w:val="24"/>
           <w:lang w:val="hu-HU"/>
         </w:rPr>
         <w:t>matrixReceived</w:t>
@@ -2298,6 +3207,9 @@
       <w:proofErr w:type="spellEnd"/>
       <w:r>
         <w:rPr>
+          <w:rFonts w:ascii="Times New Roman" w:hAnsi="Times New Roman" w:cs="Times New Roman"/>
+          <w:sz w:val="24"/>
+          <w:szCs w:val="24"/>
           <w:lang w:val="hu-HU"/>
         </w:rPr>
         <w:t>(</w:t>
@@ -2305,6 +3217,9 @@
       <w:proofErr w:type="gramEnd"/>
       <w:r>
         <w:rPr>
+          <w:rFonts w:ascii="Times New Roman" w:hAnsi="Times New Roman" w:cs="Times New Roman"/>
+          <w:sz w:val="24"/>
+          <w:szCs w:val="24"/>
           <w:lang w:val="hu-HU"/>
         </w:rPr>
         <w:t>Integer[][])</w:t>
@@ -2318,6 +3233,9 @@
           <w:numId w:val="5"/>
         </w:numPr>
         <w:rPr>
+          <w:rFonts w:ascii="Times New Roman" w:hAnsi="Times New Roman" w:cs="Times New Roman"/>
+          <w:sz w:val="24"/>
+          <w:szCs w:val="24"/>
           <w:lang w:val="hu-HU"/>
         </w:rPr>
       </w:pPr>
@@ -2325,6 +3243,9 @@
       <w:proofErr w:type="gramStart"/>
       <w:r>
         <w:rPr>
+          <w:rFonts w:ascii="Times New Roman" w:hAnsi="Times New Roman" w:cs="Times New Roman"/>
+          <w:sz w:val="24"/>
+          <w:szCs w:val="24"/>
           <w:lang w:val="hu-HU"/>
         </w:rPr>
         <w:t>scoreReceived</w:t>
@@ -2332,6 +3253,9 @@
       <w:proofErr w:type="spellEnd"/>
       <w:r>
         <w:rPr>
+          <w:rFonts w:ascii="Times New Roman" w:hAnsi="Times New Roman" w:cs="Times New Roman"/>
+          <w:sz w:val="24"/>
+          <w:szCs w:val="24"/>
           <w:lang w:val="hu-HU"/>
         </w:rPr>
         <w:t>(</w:t>
@@ -2339,6 +3263,9 @@
       <w:proofErr w:type="gramEnd"/>
       <w:r>
         <w:rPr>
+          <w:rFonts w:ascii="Times New Roman" w:hAnsi="Times New Roman" w:cs="Times New Roman"/>
+          <w:sz w:val="24"/>
+          <w:szCs w:val="24"/>
           <w:lang w:val="hu-HU"/>
         </w:rPr>
         <w:t>int)</w:t>
@@ -2352,6 +3279,9 @@
           <w:numId w:val="5"/>
         </w:numPr>
         <w:rPr>
+          <w:rFonts w:ascii="Times New Roman" w:hAnsi="Times New Roman" w:cs="Times New Roman"/>
+          <w:sz w:val="24"/>
+          <w:szCs w:val="24"/>
           <w:lang w:val="hu-HU"/>
         </w:rPr>
       </w:pPr>
@@ -2359,6 +3289,9 @@
       <w:proofErr w:type="gramStart"/>
       <w:r>
         <w:rPr>
+          <w:rFonts w:ascii="Times New Roman" w:hAnsi="Times New Roman" w:cs="Times New Roman"/>
+          <w:sz w:val="24"/>
+          <w:szCs w:val="24"/>
           <w:lang w:val="hu-HU"/>
         </w:rPr>
         <w:t>seedReceived</w:t>
@@ -2366,6 +3299,9 @@
       <w:proofErr w:type="spellEnd"/>
       <w:r>
         <w:rPr>
+          <w:rFonts w:ascii="Times New Roman" w:hAnsi="Times New Roman" w:cs="Times New Roman"/>
+          <w:sz w:val="24"/>
+          <w:szCs w:val="24"/>
           <w:lang w:val="hu-HU"/>
         </w:rPr>
         <w:t>(</w:t>
@@ -2373,6 +3309,9 @@
       <w:proofErr w:type="gramEnd"/>
       <w:r>
         <w:rPr>
+          <w:rFonts w:ascii="Times New Roman" w:hAnsi="Times New Roman" w:cs="Times New Roman"/>
+          <w:sz w:val="24"/>
+          <w:szCs w:val="24"/>
           <w:lang w:val="hu-HU"/>
         </w:rPr>
         <w:t>int)</w:t>
@@ -2386,6 +3325,9 @@
           <w:numId w:val="5"/>
         </w:numPr>
         <w:rPr>
+          <w:rFonts w:ascii="Times New Roman" w:hAnsi="Times New Roman" w:cs="Times New Roman"/>
+          <w:sz w:val="24"/>
+          <w:szCs w:val="24"/>
           <w:lang w:val="hu-HU"/>
         </w:rPr>
       </w:pPr>
@@ -2393,6 +3335,9 @@
       <w:proofErr w:type="gramStart"/>
       <w:r>
         <w:rPr>
+          <w:rFonts w:ascii="Times New Roman" w:hAnsi="Times New Roman" w:cs="Times New Roman"/>
+          <w:sz w:val="24"/>
+          <w:szCs w:val="24"/>
           <w:lang w:val="hu-HU"/>
         </w:rPr>
         <w:t>nameReceived</w:t>
@@ -2400,6 +3345,9 @@
       <w:proofErr w:type="spellEnd"/>
       <w:r>
         <w:rPr>
+          <w:rFonts w:ascii="Times New Roman" w:hAnsi="Times New Roman" w:cs="Times New Roman"/>
+          <w:sz w:val="24"/>
+          <w:szCs w:val="24"/>
           <w:lang w:val="hu-HU"/>
         </w:rPr>
         <w:t>(</w:t>
@@ -2408,6 +3356,9 @@
       <w:proofErr w:type="gramEnd"/>
       <w:r>
         <w:rPr>
+          <w:rFonts w:ascii="Times New Roman" w:hAnsi="Times New Roman" w:cs="Times New Roman"/>
+          <w:sz w:val="24"/>
+          <w:szCs w:val="24"/>
           <w:lang w:val="hu-HU"/>
         </w:rPr>
         <w:t>String</w:t>
@@ -2415,6 +3366,9 @@
       <w:proofErr w:type="spellEnd"/>
       <w:r>
         <w:rPr>
+          <w:rFonts w:ascii="Times New Roman" w:hAnsi="Times New Roman" w:cs="Times New Roman"/>
+          <w:sz w:val="24"/>
+          <w:szCs w:val="24"/>
           <w:lang w:val="hu-HU"/>
         </w:rPr>
         <w:t>)</w:t>
@@ -2428,6 +3382,9 @@
           <w:numId w:val="5"/>
         </w:numPr>
         <w:rPr>
+          <w:rFonts w:ascii="Times New Roman" w:hAnsi="Times New Roman" w:cs="Times New Roman"/>
+          <w:sz w:val="24"/>
+          <w:szCs w:val="24"/>
           <w:lang w:val="hu-HU"/>
         </w:rPr>
       </w:pPr>
@@ -2435,6 +3392,9 @@
       <w:proofErr w:type="gramStart"/>
       <w:r>
         <w:rPr>
+          <w:rFonts w:ascii="Times New Roman" w:hAnsi="Times New Roman" w:cs="Times New Roman"/>
+          <w:sz w:val="24"/>
+          <w:szCs w:val="24"/>
           <w:lang w:val="hu-HU"/>
         </w:rPr>
         <w:t>connected</w:t>
@@ -2442,6 +3402,9 @@
       <w:proofErr w:type="spellEnd"/>
       <w:r>
         <w:rPr>
+          <w:rFonts w:ascii="Times New Roman" w:hAnsi="Times New Roman" w:cs="Times New Roman"/>
+          <w:sz w:val="24"/>
+          <w:szCs w:val="24"/>
           <w:lang w:val="hu-HU"/>
         </w:rPr>
         <w:t>(</w:t>
@@ -2450,6 +3413,9 @@
       <w:proofErr w:type="gramEnd"/>
       <w:r>
         <w:rPr>
+          <w:rFonts w:ascii="Times New Roman" w:hAnsi="Times New Roman" w:cs="Times New Roman"/>
+          <w:sz w:val="24"/>
+          <w:szCs w:val="24"/>
           <w:lang w:val="hu-HU"/>
         </w:rPr>
         <w:t>boolean</w:t>
@@ -2457,6 +3423,9 @@
       <w:proofErr w:type="spellEnd"/>
       <w:r>
         <w:rPr>
+          <w:rFonts w:ascii="Times New Roman" w:hAnsi="Times New Roman" w:cs="Times New Roman"/>
+          <w:sz w:val="24"/>
+          <w:szCs w:val="24"/>
           <w:lang w:val="hu-HU"/>
         </w:rPr>
         <w:t>)</w:t>
@@ -2470,6 +3439,9 @@
           <w:numId w:val="5"/>
         </w:numPr>
         <w:rPr>
+          <w:rFonts w:ascii="Times New Roman" w:hAnsi="Times New Roman" w:cs="Times New Roman"/>
+          <w:sz w:val="24"/>
+          <w:szCs w:val="24"/>
           <w:lang w:val="hu-HU"/>
         </w:rPr>
       </w:pPr>
@@ -2477,6 +3449,9 @@
       <w:proofErr w:type="gramStart"/>
       <w:r>
         <w:rPr>
+          <w:rFonts w:ascii="Times New Roman" w:hAnsi="Times New Roman" w:cs="Times New Roman"/>
+          <w:sz w:val="24"/>
+          <w:szCs w:val="24"/>
           <w:lang w:val="hu-HU"/>
         </w:rPr>
         <w:lastRenderedPageBreak/>
@@ -2485,6 +3460,9 @@
       <w:proofErr w:type="spellEnd"/>
       <w:r>
         <w:rPr>
+          <w:rFonts w:ascii="Times New Roman" w:hAnsi="Times New Roman" w:cs="Times New Roman"/>
+          <w:sz w:val="24"/>
+          <w:szCs w:val="24"/>
           <w:lang w:val="hu-HU"/>
         </w:rPr>
         <w:t>(</w:t>
@@ -2492,6 +3470,9 @@
       <w:proofErr w:type="gramEnd"/>
       <w:r>
         <w:rPr>
+          <w:rFonts w:ascii="Times New Roman" w:hAnsi="Times New Roman" w:cs="Times New Roman"/>
+          <w:sz w:val="24"/>
+          <w:szCs w:val="24"/>
           <w:lang w:val="hu-HU"/>
         </w:rPr>
         <w:t>)</w:t>
@@ -2505,6 +3486,9 @@
           <w:numId w:val="5"/>
         </w:numPr>
         <w:rPr>
+          <w:rFonts w:ascii="Times New Roman" w:hAnsi="Times New Roman" w:cs="Times New Roman"/>
+          <w:sz w:val="24"/>
+          <w:szCs w:val="24"/>
           <w:lang w:val="hu-HU"/>
         </w:rPr>
       </w:pPr>
@@ -2512,6 +3496,9 @@
       <w:proofErr w:type="gramStart"/>
       <w:r>
         <w:rPr>
+          <w:rFonts w:ascii="Times New Roman" w:hAnsi="Times New Roman" w:cs="Times New Roman"/>
+          <w:sz w:val="24"/>
+          <w:szCs w:val="24"/>
           <w:lang w:val="hu-HU"/>
         </w:rPr>
         <w:t>serverNotAvailable</w:t>
@@ -2519,6 +3506,9 @@
       <w:proofErr w:type="spellEnd"/>
       <w:r>
         <w:rPr>
+          <w:rFonts w:ascii="Times New Roman" w:hAnsi="Times New Roman" w:cs="Times New Roman"/>
+          <w:sz w:val="24"/>
+          <w:szCs w:val="24"/>
           <w:lang w:val="hu-HU"/>
         </w:rPr>
         <w:t>(</w:t>
@@ -2526,6 +3516,9 @@
       <w:proofErr w:type="gramEnd"/>
       <w:r>
         <w:rPr>
+          <w:rFonts w:ascii="Times New Roman" w:hAnsi="Times New Roman" w:cs="Times New Roman"/>
+          <w:sz w:val="24"/>
+          <w:szCs w:val="24"/>
           <w:lang w:val="hu-HU"/>
         </w:rPr>
         <w:t>)</w:t>
@@ -2539,6 +3532,9 @@
           <w:numId w:val="5"/>
         </w:numPr>
         <w:rPr>
+          <w:rFonts w:ascii="Times New Roman" w:hAnsi="Times New Roman" w:cs="Times New Roman"/>
+          <w:sz w:val="24"/>
+          <w:szCs w:val="24"/>
           <w:lang w:val="hu-HU"/>
         </w:rPr>
       </w:pPr>
@@ -2546,6 +3542,9 @@
       <w:proofErr w:type="gramStart"/>
       <w:r>
         <w:rPr>
+          <w:rFonts w:ascii="Times New Roman" w:hAnsi="Times New Roman" w:cs="Times New Roman"/>
+          <w:sz w:val="24"/>
+          <w:szCs w:val="24"/>
           <w:lang w:val="hu-HU"/>
         </w:rPr>
         <w:t>clientDisconnected</w:t>
@@ -2553,6 +3552,9 @@
       <w:proofErr w:type="spellEnd"/>
       <w:r>
         <w:rPr>
+          <w:rFonts w:ascii="Times New Roman" w:hAnsi="Times New Roman" w:cs="Times New Roman"/>
+          <w:sz w:val="24"/>
+          <w:szCs w:val="24"/>
           <w:lang w:val="hu-HU"/>
         </w:rPr>
         <w:t>(</w:t>
@@ -2560,6 +3562,9 @@
       <w:proofErr w:type="gramEnd"/>
       <w:r>
         <w:rPr>
+          <w:rFonts w:ascii="Times New Roman" w:hAnsi="Times New Roman" w:cs="Times New Roman"/>
+          <w:sz w:val="24"/>
+          <w:szCs w:val="24"/>
           <w:lang w:val="hu-HU"/>
         </w:rPr>
         <w:t>)</w:t>
@@ -2573,6 +3578,9 @@
           <w:numId w:val="5"/>
         </w:numPr>
         <w:rPr>
+          <w:rFonts w:ascii="Times New Roman" w:hAnsi="Times New Roman" w:cs="Times New Roman"/>
+          <w:sz w:val="24"/>
+          <w:szCs w:val="24"/>
           <w:lang w:val="hu-HU"/>
         </w:rPr>
       </w:pPr>
@@ -2580,6 +3588,9 @@
       <w:proofErr w:type="gramStart"/>
       <w:r>
         <w:rPr>
+          <w:rFonts w:ascii="Times New Roman" w:hAnsi="Times New Roman" w:cs="Times New Roman"/>
+          <w:sz w:val="24"/>
+          <w:szCs w:val="24"/>
           <w:lang w:val="hu-HU"/>
         </w:rPr>
         <w:t>clientConnected</w:t>
@@ -2587,6 +3598,9 @@
       <w:proofErr w:type="spellEnd"/>
       <w:r>
         <w:rPr>
+          <w:rFonts w:ascii="Times New Roman" w:hAnsi="Times New Roman" w:cs="Times New Roman"/>
+          <w:sz w:val="24"/>
+          <w:szCs w:val="24"/>
           <w:lang w:val="hu-HU"/>
         </w:rPr>
         <w:t>(</w:t>
@@ -2594,6 +3608,9 @@
       <w:proofErr w:type="gramEnd"/>
       <w:r>
         <w:rPr>
+          <w:rFonts w:ascii="Times New Roman" w:hAnsi="Times New Roman" w:cs="Times New Roman"/>
+          <w:sz w:val="24"/>
+          <w:szCs w:val="24"/>
           <w:lang w:val="hu-HU"/>
         </w:rPr>
         <w:t>)</w:t>
@@ -2601,12 +3618,19 @@
     </w:p>
     <w:p>
       <w:pPr>
-        <w:rPr>
-          <w:lang w:val="hu-HU"/>
-        </w:rPr>
-      </w:pPr>
-      <w:r>
-        <w:rPr>
+        <w:jc w:val="both"/>
+        <w:rPr>
+          <w:rFonts w:ascii="Times New Roman" w:hAnsi="Times New Roman" w:cs="Times New Roman"/>
+          <w:sz w:val="24"/>
+          <w:szCs w:val="24"/>
+          <w:lang w:val="hu-HU"/>
+        </w:rPr>
+      </w:pPr>
+      <w:r>
+        <w:rPr>
+          <w:rFonts w:ascii="Times New Roman" w:hAnsi="Times New Roman" w:cs="Times New Roman"/>
+          <w:sz w:val="24"/>
+          <w:szCs w:val="24"/>
           <w:lang w:val="hu-HU"/>
         </w:rPr>
         <w:t xml:space="preserve">A Network osztály a </w:t>
@@ -2614,6 +3638,9 @@
       <w:proofErr w:type="spellStart"/>
       <w:r>
         <w:rPr>
+          <w:rFonts w:ascii="Times New Roman" w:hAnsi="Times New Roman" w:cs="Times New Roman"/>
+          <w:sz w:val="24"/>
+          <w:szCs w:val="24"/>
           <w:lang w:val="hu-HU"/>
         </w:rPr>
         <w:t>SerialClient</w:t>
@@ -2621,6 +3648,9 @@
       <w:proofErr w:type="spellEnd"/>
       <w:r>
         <w:rPr>
+          <w:rFonts w:ascii="Times New Roman" w:hAnsi="Times New Roman" w:cs="Times New Roman"/>
+          <w:sz w:val="24"/>
+          <w:szCs w:val="24"/>
           <w:lang w:val="hu-HU"/>
         </w:rPr>
         <w:t xml:space="preserve"> és </w:t>
@@ -2628,6 +3658,9 @@
       <w:proofErr w:type="spellStart"/>
       <w:r>
         <w:rPr>
+          <w:rFonts w:ascii="Times New Roman" w:hAnsi="Times New Roman" w:cs="Times New Roman"/>
+          <w:sz w:val="24"/>
+          <w:szCs w:val="24"/>
           <w:lang w:val="hu-HU"/>
         </w:rPr>
         <w:t>SerialServer</w:t>
@@ -2635,229 +3668,834 @@
       <w:proofErr w:type="spellEnd"/>
       <w:r>
         <w:rPr>
-          <w:lang w:val="hu-HU"/>
-        </w:rPr>
-        <w:t xml:space="preserve"> osztályok ősosztálya, ezek rendre a </w:t>
+          <w:rFonts w:ascii="Times New Roman" w:hAnsi="Times New Roman" w:cs="Times New Roman"/>
+          <w:sz w:val="24"/>
+          <w:szCs w:val="24"/>
+          <w:lang w:val="hu-HU"/>
+        </w:rPr>
+        <w:t xml:space="preserve"> osztályok ősosztálya, ezek rendre a kliens és a szerver működését valósítják meg. Ezekben az osztályokban felül vannak írva a Network tagfüggvényei az elvárt működésnek megfelelően. Az egyes eseményeknél (Sikertelen csatlakozás, Szerver nem elérhető, Sikeres csatlakozás, stb.) a </w:t>
+      </w:r>
+      <w:proofErr w:type="spellStart"/>
+      <w:r>
+        <w:rPr>
+          <w:rFonts w:ascii="Times New Roman" w:hAnsi="Times New Roman" w:cs="Times New Roman"/>
+          <w:sz w:val="24"/>
+          <w:szCs w:val="24"/>
+          <w:lang w:val="hu-HU"/>
+        </w:rPr>
+        <w:t>Control</w:t>
+      </w:r>
+      <w:proofErr w:type="spellEnd"/>
+      <w:r>
+        <w:rPr>
+          <w:rFonts w:ascii="Times New Roman" w:hAnsi="Times New Roman" w:cs="Times New Roman"/>
+          <w:sz w:val="24"/>
+          <w:szCs w:val="24"/>
+          <w:lang w:val="hu-HU"/>
+        </w:rPr>
+        <w:t xml:space="preserve"> osztály megfelelő eseménykezelő tagfüggvényei kerülnek meghívásra, valamint bizonyos esetekben a </w:t>
+      </w:r>
+      <w:proofErr w:type="spellStart"/>
+      <w:r>
+        <w:rPr>
+          <w:rFonts w:ascii="Times New Roman" w:hAnsi="Times New Roman" w:cs="Times New Roman"/>
+          <w:sz w:val="24"/>
+          <w:szCs w:val="24"/>
+          <w:lang w:val="hu-HU"/>
+        </w:rPr>
+        <w:t>konzlra</w:t>
+      </w:r>
+      <w:proofErr w:type="spellEnd"/>
+      <w:r>
+        <w:rPr>
+          <w:rFonts w:ascii="Times New Roman" w:hAnsi="Times New Roman" w:cs="Times New Roman"/>
+          <w:sz w:val="24"/>
+          <w:szCs w:val="24"/>
+          <w:lang w:val="hu-HU"/>
+        </w:rPr>
+        <w:t xml:space="preserve"> is kiírásra kerül a hibaüzenet. A szerver és a kliens mindig az 10007 </w:t>
+      </w:r>
+      <w:proofErr w:type="spellStart"/>
+      <w:r>
+        <w:rPr>
+          <w:rFonts w:ascii="Times New Roman" w:hAnsi="Times New Roman" w:cs="Times New Roman"/>
+          <w:sz w:val="24"/>
+          <w:szCs w:val="24"/>
+          <w:lang w:val="hu-HU"/>
+        </w:rPr>
+        <w:t>portot</w:t>
+      </w:r>
+      <w:proofErr w:type="spellEnd"/>
+      <w:r>
+        <w:rPr>
+          <w:rFonts w:ascii="Times New Roman" w:hAnsi="Times New Roman" w:cs="Times New Roman"/>
+          <w:sz w:val="24"/>
+          <w:szCs w:val="24"/>
+          <w:lang w:val="hu-HU"/>
+        </w:rPr>
+        <w:t xml:space="preserve"> használják. A </w:t>
+      </w:r>
+      <w:r>
+        <w:rPr>
+          <w:rFonts w:ascii="Times New Roman" w:hAnsi="Times New Roman" w:cs="Times New Roman"/>
+          <w:sz w:val="24"/>
+          <w:szCs w:val="24"/>
+          <w:lang w:val="hu-HU"/>
+        </w:rPr>
+        <w:t>négy</w:t>
+      </w:r>
+      <w:r>
+        <w:rPr>
+          <w:rFonts w:ascii="Times New Roman" w:hAnsi="Times New Roman" w:cs="Times New Roman"/>
+          <w:sz w:val="24"/>
+          <w:szCs w:val="24"/>
+          <w:lang w:val="hu-HU"/>
+        </w:rPr>
+        <w:t xml:space="preserve"> különböző típusú elem küldése és fogadása úgy valósul meg, hogy </w:t>
+      </w:r>
+      <w:r>
+        <w:rPr>
+          <w:rFonts w:ascii="Times New Roman" w:hAnsi="Times New Roman" w:cs="Times New Roman"/>
+          <w:sz w:val="24"/>
+          <w:szCs w:val="24"/>
+          <w:lang w:val="hu-HU"/>
+        </w:rPr>
+        <w:t xml:space="preserve">küldés előtt egy </w:t>
+      </w:r>
+      <w:proofErr w:type="spellStart"/>
+      <w:r>
+        <w:rPr>
+          <w:rFonts w:ascii="Times New Roman" w:hAnsi="Times New Roman" w:cs="Times New Roman"/>
+          <w:sz w:val="24"/>
+          <w:szCs w:val="24"/>
+          <w:lang w:val="hu-HU"/>
+        </w:rPr>
+        <w:t>jelzőbyte-ot</w:t>
+      </w:r>
+      <w:proofErr w:type="spellEnd"/>
+      <w:r>
+        <w:rPr>
+          <w:rFonts w:ascii="Times New Roman" w:hAnsi="Times New Roman" w:cs="Times New Roman"/>
+          <w:sz w:val="24"/>
+          <w:szCs w:val="24"/>
+          <w:lang w:val="hu-HU"/>
+        </w:rPr>
+        <w:t xml:space="preserve"> </w:t>
       </w:r>
       <w:proofErr w:type="gramStart"/>
       <w:r>
         <w:rPr>
-          <w:lang w:val="hu-HU"/>
-        </w:rPr>
-        <w:t>kliens</w:t>
+          <w:rFonts w:ascii="Times New Roman" w:hAnsi="Times New Roman" w:cs="Times New Roman"/>
+          <w:sz w:val="24"/>
+          <w:szCs w:val="24"/>
+          <w:lang w:val="hu-HU"/>
+        </w:rPr>
+        <w:t>küldünk</w:t>
       </w:r>
       <w:proofErr w:type="gramEnd"/>
       <w:r>
         <w:rPr>
-          <w:lang w:val="hu-HU"/>
-        </w:rPr>
-        <w:t xml:space="preserve"> és a szerver működését valósítják meg. Ezekben az osztályokban felül vannak írva a Network tagfüggvényei az elvárt működésnek megfelelően. Az egyes eseményeknél (Sikertelen csatlakozás, Szerver nem elérhető, Sikeres csatlakozás, stb.) a </w:t>
-      </w:r>
-      <w:proofErr w:type="spellStart"/>
-      <w:r>
-        <w:rPr>
-          <w:lang w:val="hu-HU"/>
-        </w:rPr>
-        <w:t>Control</w:t>
-      </w:r>
-      <w:proofErr w:type="spellEnd"/>
-      <w:r>
-        <w:rPr>
-          <w:lang w:val="hu-HU"/>
-        </w:rPr>
-        <w:t xml:space="preserve"> osztály megfelelő eseménykezelő tagfüggvényei kerülnek meghívásra, valamint bizonyos esetekben a </w:t>
-      </w:r>
-      <w:proofErr w:type="spellStart"/>
-      <w:r>
-        <w:rPr>
-          <w:lang w:val="hu-HU"/>
-        </w:rPr>
-        <w:t>konzlra</w:t>
-      </w:r>
-      <w:proofErr w:type="spellEnd"/>
-      <w:r>
-        <w:rPr>
-          <w:lang w:val="hu-HU"/>
-        </w:rPr>
-        <w:t xml:space="preserve"> is kiírásra kerül a hibaüzenet. A szerver és a </w:t>
+          <w:rFonts w:ascii="Times New Roman" w:hAnsi="Times New Roman" w:cs="Times New Roman"/>
+          <w:sz w:val="24"/>
+          <w:szCs w:val="24"/>
+          <w:lang w:val="hu-HU"/>
+        </w:rPr>
+        <w:t xml:space="preserve"> ami az adat típusát jelöli, majd ezt fogadás előtt kiolvassuk és ez alapján eldönthető, hogy éppen milyen adat érkezett. A küldött byte mátrix esetén </w:t>
+      </w:r>
+      <w:r>
+        <w:rPr>
+          <w:rFonts w:ascii="Times New Roman" w:hAnsi="Times New Roman" w:cs="Times New Roman"/>
+          <w:sz w:val="24"/>
+          <w:szCs w:val="24"/>
+          <w:lang w:val="hu-HU"/>
+        </w:rPr>
+        <w:t xml:space="preserve">1, </w:t>
+      </w:r>
+      <w:proofErr w:type="spellStart"/>
+      <w:r>
+        <w:rPr>
+          <w:rFonts w:ascii="Times New Roman" w:hAnsi="Times New Roman" w:cs="Times New Roman"/>
+          <w:sz w:val="24"/>
+          <w:szCs w:val="24"/>
+          <w:lang w:val="hu-HU"/>
+        </w:rPr>
+        <w:t>score</w:t>
+      </w:r>
+      <w:proofErr w:type="spellEnd"/>
+      <w:r>
+        <w:rPr>
+          <w:rFonts w:ascii="Times New Roman" w:hAnsi="Times New Roman" w:cs="Times New Roman"/>
+          <w:sz w:val="24"/>
+          <w:szCs w:val="24"/>
+          <w:lang w:val="hu-HU"/>
+        </w:rPr>
+        <w:t xml:space="preserve"> esetén 2, </w:t>
+      </w:r>
+      <w:proofErr w:type="spellStart"/>
+      <w:r>
+        <w:rPr>
+          <w:rFonts w:ascii="Times New Roman" w:hAnsi="Times New Roman" w:cs="Times New Roman"/>
+          <w:sz w:val="24"/>
+          <w:szCs w:val="24"/>
+          <w:lang w:val="hu-HU"/>
+        </w:rPr>
+        <w:t>seed</w:t>
+      </w:r>
+      <w:proofErr w:type="spellEnd"/>
+      <w:r>
+        <w:rPr>
+          <w:rFonts w:ascii="Times New Roman" w:hAnsi="Times New Roman" w:cs="Times New Roman"/>
+          <w:sz w:val="24"/>
+          <w:szCs w:val="24"/>
+          <w:lang w:val="hu-HU"/>
+        </w:rPr>
+        <w:t xml:space="preserve"> esetén </w:t>
+      </w:r>
+      <w:r>
+        <w:rPr>
+          <w:rFonts w:ascii="Times New Roman" w:hAnsi="Times New Roman" w:cs="Times New Roman"/>
+          <w:sz w:val="24"/>
+          <w:szCs w:val="24"/>
+          <w:lang w:val="hu-HU"/>
+        </w:rPr>
+        <w:t>3</w:t>
+      </w:r>
+      <w:r>
+        <w:rPr>
+          <w:rFonts w:ascii="Times New Roman" w:hAnsi="Times New Roman" w:cs="Times New Roman"/>
+          <w:sz w:val="24"/>
+          <w:szCs w:val="24"/>
+          <w:lang w:val="hu-HU"/>
+        </w:rPr>
+        <w:t>, név esetén pedig 4.</w:t>
+      </w:r>
+    </w:p>
+    <w:p>
+      <w:pPr>
+        <w:pStyle w:val="Cmsor1"/>
+        <w:rPr>
+          <w:lang w:val="hu-HU"/>
+        </w:rPr>
+      </w:pPr>
+      <w:r>
+        <w:rPr>
+          <w:lang w:val="hu-HU"/>
+        </w:rPr>
+        <w:t>Felhasználói dokumentáció</w:t>
+      </w:r>
+    </w:p>
+    <w:p>
+      <w:pPr>
+        <w:jc w:val="both"/>
+        <w:rPr>
+          <w:rFonts w:ascii="Times New Roman" w:hAnsi="Times New Roman" w:cs="Times New Roman"/>
+          <w:sz w:val="24"/>
+          <w:szCs w:val="24"/>
+          <w:lang w:val="hu-HU"/>
+        </w:rPr>
+      </w:pPr>
+      <w:r>
+        <w:rPr>
+          <w:rFonts w:ascii="Times New Roman" w:hAnsi="Times New Roman" w:cs="Times New Roman"/>
+          <w:sz w:val="24"/>
+          <w:szCs w:val="24"/>
+          <w:lang w:val="hu-HU"/>
+        </w:rPr>
+        <w:t>A felhasználó az alkalmazás elindításakor a főmenüből indul</w:t>
+      </w:r>
+      <w:r>
+        <w:rPr>
+          <w:rFonts w:ascii="Times New Roman" w:hAnsi="Times New Roman" w:cs="Times New Roman"/>
+          <w:sz w:val="24"/>
+          <w:szCs w:val="24"/>
+          <w:lang w:val="hu-HU"/>
+        </w:rPr>
+        <w:t xml:space="preserve">, innen 5 lehetőség közül választhat. A </w:t>
+      </w:r>
+      <w:proofErr w:type="spellStart"/>
+      <w:r>
+        <w:rPr>
+          <w:rFonts w:ascii="Times New Roman" w:hAnsi="Times New Roman" w:cs="Times New Roman"/>
+          <w:b/>
+          <w:sz w:val="24"/>
+          <w:szCs w:val="24"/>
+          <w:lang w:val="hu-HU"/>
+        </w:rPr>
+        <w:t>Singleplayer</w:t>
+      </w:r>
+      <w:proofErr w:type="spellEnd"/>
+      <w:r>
+        <w:rPr>
+          <w:rFonts w:ascii="Times New Roman" w:hAnsi="Times New Roman" w:cs="Times New Roman"/>
+          <w:sz w:val="24"/>
+          <w:szCs w:val="24"/>
+          <w:lang w:val="hu-HU"/>
+        </w:rPr>
+        <w:t xml:space="preserve"> gombra kattintva egyjátékos módban játszhat, ekkor megjelenik a </w:t>
+      </w:r>
+      <w:proofErr w:type="spellStart"/>
+      <w:r>
+        <w:rPr>
+          <w:rFonts w:ascii="Times New Roman" w:hAnsi="Times New Roman" w:cs="Times New Roman"/>
+          <w:b/>
+          <w:sz w:val="24"/>
+          <w:szCs w:val="24"/>
+          <w:lang w:val="hu-HU"/>
+        </w:rPr>
+        <w:t>Singleplayer</w:t>
+      </w:r>
+      <w:proofErr w:type="spellEnd"/>
+      <w:r>
+        <w:rPr>
+          <w:rFonts w:ascii="Times New Roman" w:hAnsi="Times New Roman" w:cs="Times New Roman"/>
+          <w:sz w:val="24"/>
+          <w:szCs w:val="24"/>
+          <w:lang w:val="hu-HU"/>
+        </w:rPr>
+        <w:t xml:space="preserve"> ablak. Itt véletlenszerűen történik a blokkok sorsolása, a játékos a jobbra és balra billentyűkkel mozgathatja a blokkot, a </w:t>
+      </w:r>
+      <w:proofErr w:type="spellStart"/>
+      <w:r>
+        <w:rPr>
+          <w:rFonts w:ascii="Times New Roman" w:hAnsi="Times New Roman" w:cs="Times New Roman"/>
+          <w:sz w:val="24"/>
+          <w:szCs w:val="24"/>
+          <w:lang w:val="hu-HU"/>
+        </w:rPr>
+        <w:t>felfel</w:t>
+      </w:r>
+      <w:proofErr w:type="spellEnd"/>
+      <w:r>
+        <w:rPr>
+          <w:rFonts w:ascii="Times New Roman" w:hAnsi="Times New Roman" w:cs="Times New Roman"/>
+          <w:sz w:val="24"/>
+          <w:szCs w:val="24"/>
+          <w:lang w:val="hu-HU"/>
+        </w:rPr>
+        <w:t xml:space="preserve"> gombbal forgathat, a lefele gombbal pedig ledobhatja azt. Jobb oldalt látható, hogy </w:t>
+      </w:r>
+      <w:proofErr w:type="spellStart"/>
+      <w:r>
+        <w:rPr>
+          <w:rFonts w:ascii="Times New Roman" w:hAnsi="Times New Roman" w:cs="Times New Roman"/>
+          <w:sz w:val="24"/>
+          <w:szCs w:val="24"/>
+          <w:lang w:val="hu-HU"/>
+        </w:rPr>
+        <w:t>hanyadik</w:t>
+      </w:r>
+      <w:proofErr w:type="spellEnd"/>
+      <w:r>
+        <w:rPr>
+          <w:rFonts w:ascii="Times New Roman" w:hAnsi="Times New Roman" w:cs="Times New Roman"/>
+          <w:sz w:val="24"/>
+          <w:szCs w:val="24"/>
+          <w:lang w:val="hu-HU"/>
+        </w:rPr>
+        <w:t xml:space="preserve"> szinten van, és hány pontja van, ha egy vízszintes sor minden helye tartalmaz elemet, úgy az a sor eltűnik. A játék célja minél több pontot összegyűjteni. az </w:t>
+      </w:r>
+      <w:proofErr w:type="spellStart"/>
+      <w:r>
+        <w:rPr>
+          <w:rFonts w:ascii="Times New Roman" w:hAnsi="Times New Roman" w:cs="Times New Roman"/>
+          <w:b/>
+          <w:sz w:val="24"/>
+          <w:szCs w:val="24"/>
+          <w:lang w:val="hu-HU"/>
+        </w:rPr>
+        <w:t>Exit</w:t>
+      </w:r>
+      <w:proofErr w:type="spellEnd"/>
+      <w:r>
+        <w:rPr>
+          <w:rFonts w:ascii="Times New Roman" w:hAnsi="Times New Roman" w:cs="Times New Roman"/>
+          <w:sz w:val="24"/>
+          <w:szCs w:val="24"/>
+          <w:lang w:val="hu-HU"/>
+        </w:rPr>
+        <w:t xml:space="preserve"> gombra kattintva, vagy az </w:t>
+      </w:r>
+      <w:proofErr w:type="spellStart"/>
+      <w:r>
+        <w:rPr>
+          <w:rFonts w:ascii="Times New Roman" w:hAnsi="Times New Roman" w:cs="Times New Roman"/>
+          <w:sz w:val="24"/>
+          <w:szCs w:val="24"/>
+          <w:lang w:val="hu-HU"/>
+        </w:rPr>
+        <w:t>Esc</w:t>
+      </w:r>
+      <w:proofErr w:type="spellEnd"/>
+      <w:r>
+        <w:rPr>
+          <w:rFonts w:ascii="Times New Roman" w:hAnsi="Times New Roman" w:cs="Times New Roman"/>
+          <w:sz w:val="24"/>
+          <w:szCs w:val="24"/>
+          <w:lang w:val="hu-HU"/>
+        </w:rPr>
+        <w:t xml:space="preserve"> gombot megnyomva bármikor visszatérhet a főmenübe. Ha a játéktér betelik blokkokkal, a játéknak vége, a felhasználó szembesül az elért pontszámmal.</w:t>
+      </w:r>
+    </w:p>
+    <w:p>
+      <w:pPr>
+        <w:jc w:val="both"/>
+        <w:rPr>
+          <w:rFonts w:ascii="Times New Roman" w:hAnsi="Times New Roman" w:cs="Times New Roman"/>
+          <w:sz w:val="24"/>
+          <w:szCs w:val="24"/>
+          <w:lang w:val="hu-HU"/>
+        </w:rPr>
+      </w:pPr>
+      <w:r>
+        <w:rPr>
+          <w:rFonts w:ascii="Times New Roman" w:hAnsi="Times New Roman" w:cs="Times New Roman"/>
+          <w:sz w:val="24"/>
+          <w:szCs w:val="24"/>
+          <w:lang w:val="hu-HU"/>
+        </w:rPr>
+        <w:t xml:space="preserve">A Server illetve kliens gombra kattintva a felhasznál a </w:t>
+      </w:r>
+      <w:r>
+        <w:rPr>
+          <w:rFonts w:ascii="Times New Roman" w:hAnsi="Times New Roman" w:cs="Times New Roman"/>
+          <w:b/>
+          <w:sz w:val="24"/>
+          <w:szCs w:val="24"/>
+          <w:lang w:val="hu-HU"/>
+        </w:rPr>
+        <w:t>Server</w:t>
+      </w:r>
+      <w:r>
+        <w:rPr>
+          <w:rFonts w:ascii="Times New Roman" w:hAnsi="Times New Roman" w:cs="Times New Roman"/>
+          <w:sz w:val="24"/>
+          <w:szCs w:val="24"/>
+          <w:lang w:val="hu-HU"/>
+        </w:rPr>
+        <w:t xml:space="preserve"> és a </w:t>
+      </w:r>
+      <w:r>
+        <w:rPr>
+          <w:rFonts w:ascii="Times New Roman" w:hAnsi="Times New Roman" w:cs="Times New Roman"/>
+          <w:b/>
+          <w:sz w:val="24"/>
+          <w:szCs w:val="24"/>
+          <w:lang w:val="hu-HU"/>
+        </w:rPr>
+        <w:t>Kliens</w:t>
+      </w:r>
+      <w:r>
+        <w:rPr>
+          <w:rFonts w:ascii="Times New Roman" w:hAnsi="Times New Roman" w:cs="Times New Roman"/>
+          <w:sz w:val="24"/>
+          <w:szCs w:val="24"/>
+          <w:lang w:val="hu-HU"/>
+        </w:rPr>
+        <w:t xml:space="preserve"> lobbyba kerül. </w:t>
+      </w:r>
+      <w:r>
+        <w:rPr>
+          <w:rFonts w:ascii="Times New Roman" w:hAnsi="Times New Roman" w:cs="Times New Roman"/>
+          <w:sz w:val="24"/>
+          <w:szCs w:val="24"/>
+          <w:lang w:val="hu-HU"/>
+        </w:rPr>
+        <w:t xml:space="preserve">A </w:t>
       </w:r>
       <w:proofErr w:type="gramStart"/>
       <w:r>
         <w:rPr>
-          <w:lang w:val="hu-HU"/>
-        </w:rPr>
-        <w:t>kliens</w:t>
+          <w:rFonts w:ascii="Times New Roman" w:hAnsi="Times New Roman" w:cs="Times New Roman"/>
+          <w:b/>
+          <w:sz w:val="24"/>
+          <w:szCs w:val="24"/>
+          <w:lang w:val="hu-HU"/>
+        </w:rPr>
+        <w:t>Server lobbyban</w:t>
       </w:r>
       <w:proofErr w:type="gramEnd"/>
       <w:r>
         <w:rPr>
-          <w:lang w:val="hu-HU"/>
-        </w:rPr>
-        <w:t xml:space="preserve"> mindig az 10007 </w:t>
-      </w:r>
-      <w:proofErr w:type="spellStart"/>
-      <w:r>
-        <w:rPr>
-          <w:lang w:val="hu-HU"/>
-        </w:rPr>
-        <w:t>portot</w:t>
-      </w:r>
-      <w:proofErr w:type="spellEnd"/>
-      <w:r>
-        <w:rPr>
-          <w:lang w:val="hu-HU"/>
-        </w:rPr>
-        <w:t xml:space="preserve"> használják. A </w:t>
-      </w:r>
-      <w:r>
-        <w:rPr>
-          <w:lang w:val="hu-HU"/>
-        </w:rPr>
-        <w:t>négy</w:t>
-      </w:r>
-      <w:r>
-        <w:rPr>
-          <w:lang w:val="hu-HU"/>
-        </w:rPr>
-        <w:t xml:space="preserve"> különböző típusú elem küldése és fogadása úgy valósul meg, hogy </w:t>
-      </w:r>
-      <w:r>
-        <w:rPr>
-          <w:lang w:val="hu-HU"/>
-        </w:rPr>
-        <w:t>küldés előtt egy jelzőbyte-</w:t>
-      </w:r>
-      <w:proofErr w:type="spellStart"/>
-      <w:r>
-        <w:rPr>
-          <w:lang w:val="hu-HU"/>
-        </w:rPr>
-        <w:t>ot</w:t>
-      </w:r>
-      <w:proofErr w:type="spellEnd"/>
-      <w:r>
-        <w:rPr>
+          <w:rFonts w:ascii="Times New Roman" w:hAnsi="Times New Roman" w:cs="Times New Roman"/>
+          <w:sz w:val="24"/>
+          <w:szCs w:val="24"/>
+          <w:lang w:val="hu-HU"/>
+        </w:rPr>
+        <w:t xml:space="preserve"> a felhasználó beírhatja a nevét, és megtudhatja az IP címét, erre lesz majd szüksége a kliensnek, hogy csatlakozni tudjon a játékhoz. A </w:t>
+      </w:r>
+      <w:proofErr w:type="spellStart"/>
+      <w:r>
+        <w:rPr>
+          <w:rFonts w:ascii="Times New Roman" w:hAnsi="Times New Roman" w:cs="Times New Roman"/>
+          <w:sz w:val="24"/>
+          <w:szCs w:val="24"/>
+          <w:lang w:val="hu-HU"/>
+        </w:rPr>
+        <w:t>host</w:t>
+      </w:r>
+      <w:proofErr w:type="spellEnd"/>
+      <w:r>
+        <w:rPr>
+          <w:rFonts w:ascii="Times New Roman" w:hAnsi="Times New Roman" w:cs="Times New Roman"/>
+          <w:sz w:val="24"/>
+          <w:szCs w:val="24"/>
+          <w:lang w:val="hu-HU"/>
+        </w:rPr>
+        <w:t xml:space="preserve"> gombot megnyomva a </w:t>
+      </w:r>
+      <w:proofErr w:type="gramStart"/>
+      <w:r>
+        <w:rPr>
+          <w:rFonts w:ascii="Times New Roman" w:hAnsi="Times New Roman" w:cs="Times New Roman"/>
+          <w:b/>
+          <w:sz w:val="24"/>
+          <w:szCs w:val="24"/>
+          <w:lang w:val="hu-HU"/>
+        </w:rPr>
+        <w:t>Server</w:t>
+      </w:r>
+      <w:r>
+        <w:rPr>
+          <w:rFonts w:ascii="Times New Roman" w:hAnsi="Times New Roman" w:cs="Times New Roman"/>
+          <w:sz w:val="24"/>
+          <w:szCs w:val="24"/>
+          <w:lang w:val="hu-HU"/>
+        </w:rPr>
+        <w:t xml:space="preserve"> játékos</w:t>
+      </w:r>
+      <w:proofErr w:type="gramEnd"/>
+      <w:r>
+        <w:rPr>
+          <w:rFonts w:ascii="Times New Roman" w:hAnsi="Times New Roman" w:cs="Times New Roman"/>
+          <w:sz w:val="24"/>
+          <w:szCs w:val="24"/>
+          <w:lang w:val="hu-HU"/>
+        </w:rPr>
+        <w:t xml:space="preserve"> várakozik a </w:t>
+      </w:r>
+      <w:r>
+        <w:rPr>
+          <w:rFonts w:ascii="Times New Roman" w:hAnsi="Times New Roman" w:cs="Times New Roman"/>
+          <w:b/>
+          <w:sz w:val="24"/>
+          <w:szCs w:val="24"/>
+          <w:lang w:val="hu-HU"/>
+        </w:rPr>
+        <w:t>Kliens</w:t>
+      </w:r>
+      <w:r>
+        <w:rPr>
+          <w:rFonts w:ascii="Times New Roman" w:hAnsi="Times New Roman" w:cs="Times New Roman"/>
+          <w:sz w:val="24"/>
+          <w:szCs w:val="24"/>
+          <w:lang w:val="hu-HU"/>
+        </w:rPr>
+        <w:t xml:space="preserve"> csatlakozására.</w:t>
+      </w:r>
+    </w:p>
+    <w:p>
+      <w:pPr>
+        <w:jc w:val="both"/>
+        <w:rPr>
+          <w:rFonts w:ascii="Times New Roman" w:hAnsi="Times New Roman" w:cs="Times New Roman"/>
+          <w:sz w:val="24"/>
+          <w:szCs w:val="24"/>
+          <w:lang w:val="hu-HU"/>
+        </w:rPr>
+      </w:pPr>
+      <w:r>
+        <w:rPr>
+          <w:rFonts w:ascii="Times New Roman" w:hAnsi="Times New Roman" w:cs="Times New Roman"/>
+          <w:sz w:val="24"/>
+          <w:szCs w:val="24"/>
+          <w:lang w:val="hu-HU"/>
+        </w:rPr>
+        <w:t xml:space="preserve">A </w:t>
+      </w:r>
+      <w:r>
+        <w:rPr>
+          <w:rFonts w:ascii="Times New Roman" w:hAnsi="Times New Roman" w:cs="Times New Roman"/>
+          <w:b/>
+          <w:sz w:val="24"/>
+          <w:szCs w:val="24"/>
+          <w:lang w:val="hu-HU"/>
+        </w:rPr>
+        <w:t>Kliens</w:t>
+      </w:r>
+      <w:r>
+        <w:rPr>
+          <w:rFonts w:ascii="Times New Roman" w:hAnsi="Times New Roman" w:cs="Times New Roman"/>
+          <w:sz w:val="24"/>
+          <w:szCs w:val="24"/>
+          <w:lang w:val="hu-HU"/>
+        </w:rPr>
+        <w:t xml:space="preserve"> szintén beírhatja a nevét, valamint az IP </w:t>
+      </w:r>
+      <w:proofErr w:type="spellStart"/>
+      <w:r>
+        <w:rPr>
+          <w:rFonts w:ascii="Times New Roman" w:hAnsi="Times New Roman" w:cs="Times New Roman"/>
+          <w:sz w:val="24"/>
+          <w:szCs w:val="24"/>
+          <w:lang w:val="hu-HU"/>
+        </w:rPr>
+        <w:t>Address</w:t>
+      </w:r>
+      <w:proofErr w:type="spellEnd"/>
+      <w:r>
+        <w:rPr>
+          <w:rFonts w:ascii="Times New Roman" w:hAnsi="Times New Roman" w:cs="Times New Roman"/>
+          <w:sz w:val="24"/>
+          <w:szCs w:val="24"/>
+          <w:lang w:val="hu-HU"/>
+        </w:rPr>
+        <w:t xml:space="preserve"> részhe</w:t>
+      </w:r>
+      <w:bookmarkStart w:id="0" w:name="_GoBack"/>
+      <w:bookmarkEnd w:id="0"/>
+      <w:r>
+        <w:rPr>
+          <w:rFonts w:ascii="Times New Roman" w:hAnsi="Times New Roman" w:cs="Times New Roman"/>
+          <w:sz w:val="24"/>
+          <w:szCs w:val="24"/>
+          <w:lang w:val="hu-HU"/>
+        </w:rPr>
+        <w:t xml:space="preserve">z a Szerver IP címét, és a </w:t>
+      </w:r>
+      <w:proofErr w:type="spellStart"/>
+      <w:r>
+        <w:rPr>
+          <w:rFonts w:ascii="Times New Roman" w:hAnsi="Times New Roman" w:cs="Times New Roman"/>
+          <w:sz w:val="24"/>
+          <w:szCs w:val="24"/>
+          <w:lang w:val="hu-HU"/>
+        </w:rPr>
+        <w:t>Connect</w:t>
+      </w:r>
+      <w:proofErr w:type="spellEnd"/>
+      <w:r>
+        <w:rPr>
+          <w:rFonts w:ascii="Times New Roman" w:hAnsi="Times New Roman" w:cs="Times New Roman"/>
+          <w:sz w:val="24"/>
+          <w:szCs w:val="24"/>
+          <w:lang w:val="hu-HU"/>
+        </w:rPr>
+        <w:t xml:space="preserve"> game gombra kattintva (amennyiben a </w:t>
+      </w:r>
+      <w:r>
+        <w:rPr>
+          <w:rFonts w:ascii="Times New Roman" w:hAnsi="Times New Roman" w:cs="Times New Roman"/>
+          <w:b/>
+          <w:sz w:val="24"/>
+          <w:szCs w:val="24"/>
+          <w:lang w:val="hu-HU"/>
+        </w:rPr>
+        <w:t>S</w:t>
+      </w:r>
+      <w:r>
+        <w:rPr>
+          <w:rFonts w:ascii="Times New Roman" w:hAnsi="Times New Roman" w:cs="Times New Roman"/>
+          <w:b/>
+          <w:sz w:val="24"/>
+          <w:szCs w:val="24"/>
+          <w:lang w:val="hu-HU"/>
+        </w:rPr>
+        <w:t>erver</w:t>
+      </w:r>
+      <w:r>
+        <w:rPr>
+          <w:rFonts w:ascii="Times New Roman" w:hAnsi="Times New Roman" w:cs="Times New Roman"/>
+          <w:sz w:val="24"/>
+          <w:szCs w:val="24"/>
           <w:lang w:val="hu-HU"/>
         </w:rPr>
         <w:t xml:space="preserve"> </w:t>
       </w:r>
-      <w:proofErr w:type="gramStart"/>
-      <w:r>
-        <w:rPr>
-          <w:lang w:val="hu-HU"/>
-        </w:rPr>
-        <w:t>küldünk</w:t>
-      </w:r>
-      <w:proofErr w:type="gramEnd"/>
-      <w:r>
-        <w:rPr>
-          <w:lang w:val="hu-HU"/>
-        </w:rPr>
-        <w:t xml:space="preserve"> ami az adat típusát jelöli, majd ezt fogadás előtt kiolvassuk és ez alapján eldönthető, hogy éppen milyen adat érkezett. A küldött byte mátrix esetén </w:t>
-      </w:r>
-      <w:r>
-        <w:rPr>
-          <w:lang w:val="hu-HU"/>
-        </w:rPr>
-        <w:t xml:space="preserve">1, </w:t>
-      </w:r>
-      <w:proofErr w:type="spellStart"/>
-      <w:r>
-        <w:rPr>
-          <w:lang w:val="hu-HU"/>
-        </w:rPr>
-        <w:t>score</w:t>
-      </w:r>
-      <w:proofErr w:type="spellEnd"/>
-      <w:r>
-        <w:rPr>
-          <w:lang w:val="hu-HU"/>
-        </w:rPr>
-        <w:t xml:space="preserve"> esetén 2, </w:t>
-      </w:r>
-      <w:proofErr w:type="spellStart"/>
-      <w:r>
-        <w:rPr>
-          <w:lang w:val="hu-HU"/>
-        </w:rPr>
-        <w:t>seed</w:t>
-      </w:r>
-      <w:proofErr w:type="spellEnd"/>
-      <w:r>
-        <w:rPr>
-          <w:lang w:val="hu-HU"/>
-        </w:rPr>
-        <w:t xml:space="preserve"> esetén </w:t>
-      </w:r>
-      <w:r>
-        <w:rPr>
-          <w:lang w:val="hu-HU"/>
-        </w:rPr>
-        <w:t>3</w:t>
-      </w:r>
-      <w:r>
-        <w:rPr>
-          <w:lang w:val="hu-HU"/>
-        </w:rPr>
-        <w:t>, név esetén pedig 4</w:t>
-      </w:r>
-      <w:proofErr w:type="gramStart"/>
-      <w:r>
-        <w:rPr>
-          <w:lang w:val="hu-HU"/>
-        </w:rPr>
-        <w:t>.</w:t>
-      </w:r>
-      <w:r>
-        <w:rPr>
-          <w:lang w:val="hu-HU"/>
-        </w:rPr>
-        <w:t>.</w:t>
-      </w:r>
-      <w:proofErr w:type="gramEnd"/>
-    </w:p>
-    <w:p>
-      <w:pPr>
-        <w:pStyle w:val="Cmsor1"/>
-        <w:rPr>
-          <w:lang w:val="hu-HU"/>
-        </w:rPr>
-      </w:pPr>
-      <w:r>
-        <w:rPr>
-          <w:lang w:val="hu-HU"/>
-        </w:rPr>
-        <w:t>Felhasználói dokumentáció</w:t>
-      </w:r>
-    </w:p>
-    <w:p>
-      <w:pPr>
-        <w:rPr>
-          <w:lang w:val="hu-HU"/>
-        </w:rPr>
-      </w:pPr>
-      <w:r>
-        <w:rPr>
-          <w:lang w:val="hu-HU"/>
-        </w:rPr>
-        <w:t>//TODO</w:t>
-      </w:r>
-    </w:p>
-    <w:p>
-      <w:pPr>
-        <w:rPr>
-          <w:rFonts w:ascii="Times New Roman" w:hAnsi="Times New Roman" w:cs="Times New Roman"/>
-          <w:lang w:val="hu-HU"/>
-        </w:rPr>
-      </w:pPr>
-    </w:p>
-    <w:p>
-      <w:pPr>
-        <w:rPr>
-          <w:rFonts w:ascii="Times New Roman" w:hAnsi="Times New Roman" w:cs="Times New Roman"/>
-          <w:lang w:val="hu-HU"/>
-        </w:rPr>
-      </w:pPr>
+      <w:proofErr w:type="spellStart"/>
+      <w:r>
+        <w:rPr>
+          <w:rFonts w:ascii="Times New Roman" w:hAnsi="Times New Roman" w:cs="Times New Roman"/>
+          <w:sz w:val="24"/>
+          <w:szCs w:val="24"/>
+          <w:lang w:val="hu-HU"/>
+        </w:rPr>
+        <w:t>hostolt</w:t>
+      </w:r>
+      <w:proofErr w:type="spellEnd"/>
+      <w:r>
+        <w:rPr>
+          <w:rFonts w:ascii="Times New Roman" w:hAnsi="Times New Roman" w:cs="Times New Roman"/>
+          <w:sz w:val="24"/>
+          <w:szCs w:val="24"/>
+          <w:lang w:val="hu-HU"/>
+        </w:rPr>
+        <w:t xml:space="preserve">, és létrejön a kapcsolat) mindkét játékos a </w:t>
+      </w:r>
+      <w:proofErr w:type="spellStart"/>
+      <w:r>
+        <w:rPr>
+          <w:rFonts w:ascii="Times New Roman" w:hAnsi="Times New Roman" w:cs="Times New Roman"/>
+          <w:b/>
+          <w:sz w:val="24"/>
+          <w:szCs w:val="24"/>
+          <w:lang w:val="hu-HU"/>
+        </w:rPr>
+        <w:t>Multiplayer</w:t>
+      </w:r>
+      <w:proofErr w:type="spellEnd"/>
+      <w:r>
+        <w:rPr>
+          <w:rFonts w:ascii="Times New Roman" w:hAnsi="Times New Roman" w:cs="Times New Roman"/>
+          <w:sz w:val="24"/>
+          <w:szCs w:val="24"/>
+          <w:lang w:val="hu-HU"/>
+        </w:rPr>
+        <w:t xml:space="preserve"> ablakba kerül.</w:t>
+      </w:r>
+    </w:p>
+    <w:p>
+      <w:pPr>
+        <w:jc w:val="both"/>
+        <w:rPr>
+          <w:rFonts w:ascii="Times New Roman" w:hAnsi="Times New Roman" w:cs="Times New Roman"/>
+          <w:sz w:val="24"/>
+          <w:szCs w:val="24"/>
+          <w:lang w:val="hu-HU"/>
+        </w:rPr>
+      </w:pPr>
+      <w:r>
+        <w:rPr>
+          <w:rFonts w:ascii="Times New Roman" w:hAnsi="Times New Roman" w:cs="Times New Roman"/>
+          <w:sz w:val="24"/>
+          <w:szCs w:val="24"/>
+          <w:lang w:val="hu-HU"/>
+        </w:rPr>
+        <w:t xml:space="preserve">A </w:t>
+      </w:r>
+      <w:proofErr w:type="spellStart"/>
+      <w:r>
+        <w:rPr>
+          <w:rFonts w:ascii="Times New Roman" w:hAnsi="Times New Roman" w:cs="Times New Roman"/>
+          <w:b/>
+          <w:sz w:val="24"/>
+          <w:szCs w:val="24"/>
+          <w:lang w:val="hu-HU"/>
+        </w:rPr>
+        <w:t>Multiplayer</w:t>
+      </w:r>
+      <w:proofErr w:type="spellEnd"/>
+      <w:r>
+        <w:rPr>
+          <w:rFonts w:ascii="Times New Roman" w:hAnsi="Times New Roman" w:cs="Times New Roman"/>
+          <w:sz w:val="24"/>
+          <w:szCs w:val="24"/>
+          <w:lang w:val="hu-HU"/>
+        </w:rPr>
+        <w:t xml:space="preserve"> ablakban ugyanaz a mechanizmus érvényes, mint a </w:t>
+      </w:r>
+      <w:proofErr w:type="spellStart"/>
+      <w:r>
+        <w:rPr>
+          <w:rFonts w:ascii="Times New Roman" w:hAnsi="Times New Roman" w:cs="Times New Roman"/>
+          <w:b/>
+          <w:sz w:val="24"/>
+          <w:szCs w:val="24"/>
+          <w:lang w:val="hu-HU"/>
+        </w:rPr>
+        <w:t>Singleplayer</w:t>
+      </w:r>
+      <w:proofErr w:type="spellEnd"/>
+      <w:r>
+        <w:rPr>
+          <w:rFonts w:ascii="Times New Roman" w:hAnsi="Times New Roman" w:cs="Times New Roman"/>
+          <w:sz w:val="24"/>
+          <w:szCs w:val="24"/>
+          <w:lang w:val="hu-HU"/>
+        </w:rPr>
+        <w:t xml:space="preserve"> ablakban, annyi különbséggel, hogy az ellenfelünk játékterét és pontszámát is láthatjuk. A játéknak akkor van vége, ha mindkét játékos játéktere betelt, ekkor az nyer, aki több pontot gyűjtött </w:t>
+      </w:r>
+      <w:proofErr w:type="spellStart"/>
+      <w:r>
+        <w:rPr>
+          <w:rFonts w:ascii="Times New Roman" w:hAnsi="Times New Roman" w:cs="Times New Roman"/>
+          <w:sz w:val="24"/>
+          <w:szCs w:val="24"/>
+          <w:lang w:val="hu-HU"/>
+        </w:rPr>
+        <w:t>öszze</w:t>
+      </w:r>
+      <w:proofErr w:type="spellEnd"/>
+      <w:r>
+        <w:rPr>
+          <w:rFonts w:ascii="Times New Roman" w:hAnsi="Times New Roman" w:cs="Times New Roman"/>
+          <w:sz w:val="24"/>
+          <w:szCs w:val="24"/>
+          <w:lang w:val="hu-HU"/>
+        </w:rPr>
+        <w:t>. Ha játék közben bármelyik játékos kilép, úgy a kapcsolat megszakad, és a másik játékos átkerül a főmenübe.</w:t>
+      </w:r>
+    </w:p>
+    <w:p>
+      <w:pPr>
+        <w:jc w:val="both"/>
+        <w:rPr>
+          <w:rFonts w:ascii="Times New Roman" w:hAnsi="Times New Roman" w:cs="Times New Roman"/>
+          <w:sz w:val="24"/>
+          <w:szCs w:val="24"/>
+          <w:lang w:val="hu-HU"/>
+        </w:rPr>
+      </w:pPr>
+      <w:r>
+        <w:rPr>
+          <w:rFonts w:ascii="Times New Roman" w:hAnsi="Times New Roman" w:cs="Times New Roman"/>
+          <w:sz w:val="24"/>
+          <w:szCs w:val="24"/>
+          <w:lang w:val="hu-HU"/>
+        </w:rPr>
+        <w:t xml:space="preserve">Az </w:t>
+      </w:r>
+      <w:proofErr w:type="spellStart"/>
+      <w:r>
+        <w:rPr>
+          <w:rFonts w:ascii="Times New Roman" w:hAnsi="Times New Roman" w:cs="Times New Roman"/>
+          <w:b/>
+          <w:sz w:val="24"/>
+          <w:szCs w:val="24"/>
+          <w:lang w:val="hu-HU"/>
+        </w:rPr>
+        <w:t>About</w:t>
+      </w:r>
+      <w:proofErr w:type="spellEnd"/>
+      <w:r>
+        <w:rPr>
+          <w:rFonts w:ascii="Times New Roman" w:hAnsi="Times New Roman" w:cs="Times New Roman"/>
+          <w:sz w:val="24"/>
+          <w:szCs w:val="24"/>
+          <w:lang w:val="hu-HU"/>
+        </w:rPr>
+        <w:t xml:space="preserve"> gombot megnyomva a játék készítőit láthatjuk, és az adott feladataikat, az </w:t>
+      </w:r>
+      <w:proofErr w:type="spellStart"/>
+      <w:r>
+        <w:rPr>
+          <w:rFonts w:ascii="Times New Roman" w:hAnsi="Times New Roman" w:cs="Times New Roman"/>
+          <w:b/>
+          <w:sz w:val="24"/>
+          <w:szCs w:val="24"/>
+          <w:lang w:val="hu-HU"/>
+        </w:rPr>
+        <w:t>Exit</w:t>
+      </w:r>
+      <w:proofErr w:type="spellEnd"/>
+      <w:r>
+        <w:rPr>
+          <w:rFonts w:ascii="Times New Roman" w:hAnsi="Times New Roman" w:cs="Times New Roman"/>
+          <w:sz w:val="24"/>
+          <w:szCs w:val="24"/>
+          <w:lang w:val="hu-HU"/>
+        </w:rPr>
+        <w:t xml:space="preserve"> gombbal pedig kiléphetünk az alkalmazásból.</w:t>
+      </w:r>
     </w:p>
     <w:sectPr>
       <w:pgSz w:w="11906" w:h="16838"/>
@@ -2870,11 +4508,11 @@
 </file>
 
 <file path=word/numbering.xml><?xml version="1.0" encoding="utf-8"?>
-<w:numbering xmlns:wpc="http://schemas.microsoft.com/office/word/2010/wordprocessingCanvas" xmlns:cx="http://schemas.microsoft.com/office/drawing/2014/chartex" xmlns:mc="http://schemas.openxmlformats.org/markup-compatibility/2006" xmlns:o="urn:schemas-microsoft-com:office:office" xmlns:r="http://schemas.openxmlformats.org/officeDocument/2006/relationships" xmlns:m="http://schemas.openxmlformats.org/officeDocument/2006/math" xmlns:v="urn:schemas-microsoft-com:vml" xmlns:wp14="http://schemas.microsoft.com/office/word/2010/wordprocessingDrawing" xmlns:wp="http://schemas.openxmlformats.org/drawingml/2006/wordprocessingDrawing" xmlns:w10="urn:schemas-microsoft-com:office:word" xmlns:w="http://schemas.openxmlformats.org/wordprocessingml/2006/main" xmlns:w14="http://schemas.microsoft.com/office/word/2010/wordml" xmlns:w15="http://schemas.microsoft.com/office/word/2012/wordml" xmlns:w16se="http://schemas.microsoft.com/office/word/2015/wordml/symex" xmlns:wpg="http://schemas.microsoft.com/office/word/2010/wordprocessingGroup" xmlns:wpi="http://schemas.microsoft.com/office/word/2010/wordprocessingInk" xmlns:wne="http://schemas.microsoft.com/office/word/2006/wordml" xmlns:wps="http://schemas.microsoft.com/office/word/2010/wordprocessingShape" mc:Ignorable="w14 w15 w16se wp14">
+<w:numbering xmlns:wpc="http://schemas.microsoft.com/office/word/2010/wordprocessingCanvas" xmlns:mc="http://schemas.openxmlformats.org/markup-compatibility/2006" xmlns:o="urn:schemas-microsoft-com:office:office" xmlns:r="http://schemas.openxmlformats.org/officeDocument/2006/relationships" xmlns:m="http://schemas.openxmlformats.org/officeDocument/2006/math" xmlns:v="urn:schemas-microsoft-com:vml" xmlns:wp14="http://schemas.microsoft.com/office/word/2010/wordprocessingDrawing" xmlns:wp="http://schemas.openxmlformats.org/drawingml/2006/wordprocessingDrawing" xmlns:w10="urn:schemas-microsoft-com:office:word" xmlns:w="http://schemas.openxmlformats.org/wordprocessingml/2006/main" xmlns:w14="http://schemas.microsoft.com/office/word/2010/wordml" xmlns:w15="http://schemas.microsoft.com/office/word/2012/wordml" xmlns:wpg="http://schemas.microsoft.com/office/word/2010/wordprocessingGroup" xmlns:wpi="http://schemas.microsoft.com/office/word/2010/wordprocessingInk" xmlns:wne="http://schemas.microsoft.com/office/word/2006/wordml" xmlns:wps="http://schemas.microsoft.com/office/word/2010/wordprocessingShape" mc:Ignorable="w14 w15 wp14">
   <w:abstractNum w:abstractNumId="0" w15:restartNumberingAfterBreak="0">
-    <w:nsid w:val="1FD44B3C"/>
+    <w:nsid w:val="12A03568"/>
     <w:multiLevelType w:val="hybridMultilevel"/>
-    <w:tmpl w:val="07C0BE40"/>
+    <w:tmpl w:val="4AE0C84A"/>
     <w:lvl w:ilvl="0" w:tplc="040E0001">
       <w:start w:val="1"/>
       <w:numFmt w:val="bullet"/>
@@ -2985,9 +4623,9 @@
     </w:lvl>
   </w:abstractNum>
   <w:abstractNum w:abstractNumId="1" w15:restartNumberingAfterBreak="0">
-    <w:nsid w:val="20C61517"/>
+    <w:nsid w:val="1FD44B3C"/>
     <w:multiLevelType w:val="hybridMultilevel"/>
-    <w:tmpl w:val="AE301ADA"/>
+    <w:tmpl w:val="07C0BE40"/>
     <w:lvl w:ilvl="0" w:tplc="040E0001">
       <w:start w:val="1"/>
       <w:numFmt w:val="bullet"/>
@@ -3098,9 +4736,9 @@
     </w:lvl>
   </w:abstractNum>
   <w:abstractNum w:abstractNumId="2" w15:restartNumberingAfterBreak="0">
-    <w:nsid w:val="65FA7599"/>
+    <w:nsid w:val="20C61517"/>
     <w:multiLevelType w:val="hybridMultilevel"/>
-    <w:tmpl w:val="5A4EC794"/>
+    <w:tmpl w:val="AE301ADA"/>
     <w:lvl w:ilvl="0" w:tplc="040E0001">
       <w:start w:val="1"/>
       <w:numFmt w:val="bullet"/>
@@ -3211,9 +4849,9 @@
     </w:lvl>
   </w:abstractNum>
   <w:abstractNum w:abstractNumId="3" w15:restartNumberingAfterBreak="0">
-    <w:nsid w:val="6BDC3681"/>
+    <w:nsid w:val="65FA7599"/>
     <w:multiLevelType w:val="hybridMultilevel"/>
-    <w:tmpl w:val="419A05DA"/>
+    <w:tmpl w:val="5A4EC794"/>
     <w:lvl w:ilvl="0" w:tplc="040E0001">
       <w:start w:val="1"/>
       <w:numFmt w:val="bullet"/>
@@ -3324,9 +4962,9 @@
     </w:lvl>
   </w:abstractNum>
   <w:abstractNum w:abstractNumId="4" w15:restartNumberingAfterBreak="0">
-    <w:nsid w:val="7D5B6B8F"/>
+    <w:nsid w:val="6BDC3681"/>
     <w:multiLevelType w:val="hybridMultilevel"/>
-    <w:tmpl w:val="3C64294E"/>
+    <w:tmpl w:val="419A05DA"/>
     <w:lvl w:ilvl="0" w:tplc="040E0001">
       <w:start w:val="1"/>
       <w:numFmt w:val="bullet"/>
@@ -3436,26 +5074,142 @@
       </w:rPr>
     </w:lvl>
   </w:abstractNum>
+  <w:abstractNum w:abstractNumId="5" w15:restartNumberingAfterBreak="0">
+    <w:nsid w:val="7D5B6B8F"/>
+    <w:multiLevelType w:val="hybridMultilevel"/>
+    <w:tmpl w:val="3C64294E"/>
+    <w:lvl w:ilvl="0" w:tplc="040E0001">
+      <w:start w:val="1"/>
+      <w:numFmt w:val="bullet"/>
+      <w:lvlText w:val=""/>
+      <w:lvlJc w:val="left"/>
+      <w:pPr>
+        <w:ind w:left="720" w:hanging="360"/>
+      </w:pPr>
+      <w:rPr>
+        <w:rFonts w:ascii="Symbol" w:hAnsi="Symbol" w:hint="default"/>
+      </w:rPr>
+    </w:lvl>
+    <w:lvl w:ilvl="1" w:tplc="040E0003" w:tentative="1">
+      <w:start w:val="1"/>
+      <w:numFmt w:val="bullet"/>
+      <w:lvlText w:val="o"/>
+      <w:lvlJc w:val="left"/>
+      <w:pPr>
+        <w:ind w:left="1440" w:hanging="360"/>
+      </w:pPr>
+      <w:rPr>
+        <w:rFonts w:ascii="Courier New" w:hAnsi="Courier New" w:cs="Courier New" w:hint="default"/>
+      </w:rPr>
+    </w:lvl>
+    <w:lvl w:ilvl="2" w:tplc="040E0005" w:tentative="1">
+      <w:start w:val="1"/>
+      <w:numFmt w:val="bullet"/>
+      <w:lvlText w:val=""/>
+      <w:lvlJc w:val="left"/>
+      <w:pPr>
+        <w:ind w:left="2160" w:hanging="360"/>
+      </w:pPr>
+      <w:rPr>
+        <w:rFonts w:ascii="Wingdings" w:hAnsi="Wingdings" w:hint="default"/>
+      </w:rPr>
+    </w:lvl>
+    <w:lvl w:ilvl="3" w:tplc="040E0001" w:tentative="1">
+      <w:start w:val="1"/>
+      <w:numFmt w:val="bullet"/>
+      <w:lvlText w:val=""/>
+      <w:lvlJc w:val="left"/>
+      <w:pPr>
+        <w:ind w:left="2880" w:hanging="360"/>
+      </w:pPr>
+      <w:rPr>
+        <w:rFonts w:ascii="Symbol" w:hAnsi="Symbol" w:hint="default"/>
+      </w:rPr>
+    </w:lvl>
+    <w:lvl w:ilvl="4" w:tplc="040E0003" w:tentative="1">
+      <w:start w:val="1"/>
+      <w:numFmt w:val="bullet"/>
+      <w:lvlText w:val="o"/>
+      <w:lvlJc w:val="left"/>
+      <w:pPr>
+        <w:ind w:left="3600" w:hanging="360"/>
+      </w:pPr>
+      <w:rPr>
+        <w:rFonts w:ascii="Courier New" w:hAnsi="Courier New" w:cs="Courier New" w:hint="default"/>
+      </w:rPr>
+    </w:lvl>
+    <w:lvl w:ilvl="5" w:tplc="040E0005" w:tentative="1">
+      <w:start w:val="1"/>
+      <w:numFmt w:val="bullet"/>
+      <w:lvlText w:val=""/>
+      <w:lvlJc w:val="left"/>
+      <w:pPr>
+        <w:ind w:left="4320" w:hanging="360"/>
+      </w:pPr>
+      <w:rPr>
+        <w:rFonts w:ascii="Wingdings" w:hAnsi="Wingdings" w:hint="default"/>
+      </w:rPr>
+    </w:lvl>
+    <w:lvl w:ilvl="6" w:tplc="040E0001" w:tentative="1">
+      <w:start w:val="1"/>
+      <w:numFmt w:val="bullet"/>
+      <w:lvlText w:val=""/>
+      <w:lvlJc w:val="left"/>
+      <w:pPr>
+        <w:ind w:left="5040" w:hanging="360"/>
+      </w:pPr>
+      <w:rPr>
+        <w:rFonts w:ascii="Symbol" w:hAnsi="Symbol" w:hint="default"/>
+      </w:rPr>
+    </w:lvl>
+    <w:lvl w:ilvl="7" w:tplc="040E0003" w:tentative="1">
+      <w:start w:val="1"/>
+      <w:numFmt w:val="bullet"/>
+      <w:lvlText w:val="o"/>
+      <w:lvlJc w:val="left"/>
+      <w:pPr>
+        <w:ind w:left="5760" w:hanging="360"/>
+      </w:pPr>
+      <w:rPr>
+        <w:rFonts w:ascii="Courier New" w:hAnsi="Courier New" w:cs="Courier New" w:hint="default"/>
+      </w:rPr>
+    </w:lvl>
+    <w:lvl w:ilvl="8" w:tplc="040E0005" w:tentative="1">
+      <w:start w:val="1"/>
+      <w:numFmt w:val="bullet"/>
+      <w:lvlText w:val=""/>
+      <w:lvlJc w:val="left"/>
+      <w:pPr>
+        <w:ind w:left="6480" w:hanging="360"/>
+      </w:pPr>
+      <w:rPr>
+        <w:rFonts w:ascii="Wingdings" w:hAnsi="Wingdings" w:hint="default"/>
+      </w:rPr>
+    </w:lvl>
+  </w:abstractNum>
   <w:num w:numId="1">
+    <w:abstractNumId w:val="2"/>
+  </w:num>
+  <w:num w:numId="2">
     <w:abstractNumId w:val="1"/>
   </w:num>
-  <w:num w:numId="2">
-    <w:abstractNumId w:val="0"/>
+  <w:num w:numId="3">
+    <w:abstractNumId w:val="5"/>
   </w:num>
-  <w:num w:numId="3">
+  <w:num w:numId="4">
     <w:abstractNumId w:val="4"/>
   </w:num>
-  <w:num w:numId="4">
+  <w:num w:numId="5">
     <w:abstractNumId w:val="3"/>
   </w:num>
-  <w:num w:numId="5">
-    <w:abstractNumId w:val="2"/>
+  <w:num w:numId="6">
+    <w:abstractNumId w:val="0"/>
   </w:num>
 </w:numbering>
 </file>
 
 <file path=word/styles.xml><?xml version="1.0" encoding="utf-8"?>
-<w:styles xmlns:mc="http://schemas.openxmlformats.org/markup-compatibility/2006" xmlns:r="http://schemas.openxmlformats.org/officeDocument/2006/relationships" xmlns:w="http://schemas.openxmlformats.org/wordprocessingml/2006/main" xmlns:w14="http://schemas.microsoft.com/office/word/2010/wordml" xmlns:w15="http://schemas.microsoft.com/office/word/2012/wordml" xmlns:w16se="http://schemas.microsoft.com/office/word/2015/wordml/symex" mc:Ignorable="w14 w15 w16se">
+<w:styles xmlns:mc="http://schemas.openxmlformats.org/markup-compatibility/2006" xmlns:r="http://schemas.openxmlformats.org/officeDocument/2006/relationships" xmlns:w="http://schemas.openxmlformats.org/wordprocessingml/2006/main" xmlns:w14="http://schemas.microsoft.com/office/word/2010/wordml" xmlns:w15="http://schemas.microsoft.com/office/word/2012/wordml" mc:Ignorable="w14 w15">
   <w:docDefaults>
     <w:rPrDefault>
       <w:rPr>

</xml_diff>